<commit_message>
update of latest challenge1a
</commit_message>
<xml_diff>
--- a/challenge1/doc/crud_cicd_deployment.docx
+++ b/challenge1/doc/crud_cicd_deployment.docx
@@ -610,6 +610,8 @@
         <w:spacing w:after="0" w:line="240" w:lineRule="auto"/>
         <w:rPr>
           <w:rFonts w:eastAsia="Times New Roman" w:cstheme="minorHAnsi"/>
+          <w:color w:val="292929"/>
+          <w:spacing w:val="-5"/>
           <w:sz w:val="24"/>
           <w:szCs w:val="24"/>
           <w:lang w:bidi="ta-IN"/>
@@ -673,1169 +675,6 @@
           <w:lang w:bidi="ta-IN"/>
         </w:rPr>
         <w:t>-crud</w:t>
-      </w:r>
-    </w:p>
-    <w:p>
-      <w:pPr>
-        <w:shd w:val="clear" w:color="auto" w:fill="FFFFFF"/>
-        <w:spacing w:after="0" w:line="240" w:lineRule="auto"/>
-        <w:outlineLvl w:val="1"/>
-        <w:rPr>
-          <w:rFonts w:eastAsia="Times New Roman" w:cstheme="minorHAnsi"/>
-          <w:color w:val="292929"/>
-          <w:sz w:val="24"/>
-          <w:szCs w:val="24"/>
-          <w:lang w:bidi="ta-IN"/>
-        </w:rPr>
-      </w:pPr>
-      <w:r>
-        <w:rPr>
-          <w:rFonts w:eastAsia="Times New Roman" w:cstheme="minorHAnsi"/>
-          <w:color w:val="292929"/>
-          <w:sz w:val="24"/>
-          <w:szCs w:val="24"/>
-          <w:lang w:bidi="ta-IN"/>
-        </w:rPr>
-        <w:t>Create Node.js App</w:t>
-      </w:r>
-    </w:p>
-    <w:p>
-      <w:pPr>
-        <w:shd w:val="clear" w:color="auto" w:fill="FFFFFF"/>
-        <w:spacing w:after="0" w:line="240" w:lineRule="auto"/>
-        <w:rPr>
-          <w:rFonts w:eastAsia="Times New Roman" w:cstheme="minorHAnsi"/>
-          <w:color w:val="292929"/>
-          <w:spacing w:val="-1"/>
-          <w:sz w:val="24"/>
-          <w:szCs w:val="24"/>
-          <w:lang w:bidi="ta-IN"/>
-        </w:rPr>
-      </w:pPr>
-      <w:r>
-        <w:rPr>
-          <w:rFonts w:eastAsia="Times New Roman" w:cstheme="minorHAnsi"/>
-          <w:color w:val="292929"/>
-          <w:spacing w:val="-1"/>
-          <w:sz w:val="24"/>
-          <w:szCs w:val="24"/>
-          <w:lang w:bidi="ta-IN"/>
-        </w:rPr>
-        <w:t xml:space="preserve">The first step when building a node app is creating </w:t>
-      </w:r>
-      <w:proofErr w:type="spellStart"/>
-      <w:r>
-        <w:rPr>
-          <w:rFonts w:eastAsia="Times New Roman" w:cstheme="minorHAnsi"/>
-          <w:color w:val="292929"/>
-          <w:spacing w:val="-1"/>
-          <w:sz w:val="24"/>
-          <w:szCs w:val="24"/>
-          <w:lang w:bidi="ta-IN"/>
-        </w:rPr>
-        <w:t>package.json</w:t>
-      </w:r>
-      <w:proofErr w:type="spellEnd"/>
-      <w:r>
-        <w:rPr>
-          <w:rFonts w:eastAsia="Times New Roman" w:cstheme="minorHAnsi"/>
-          <w:color w:val="292929"/>
-          <w:spacing w:val="-1"/>
-          <w:sz w:val="24"/>
-          <w:szCs w:val="24"/>
-          <w:lang w:bidi="ta-IN"/>
-        </w:rPr>
-        <w:t xml:space="preserve"> file. In this file, we list the application dependencies. Create a new file in your project root called </w:t>
-      </w:r>
-      <w:proofErr w:type="spellStart"/>
-      <w:proofErr w:type="gramStart"/>
-      <w:r>
-        <w:rPr>
-          <w:rFonts w:eastAsia="Times New Roman" w:cstheme="minorHAnsi"/>
-          <w:b/>
-          <w:bCs/>
-          <w:color w:val="292929"/>
-          <w:spacing w:val="-1"/>
-          <w:sz w:val="24"/>
-          <w:szCs w:val="24"/>
-          <w:lang w:bidi="ta-IN"/>
-        </w:rPr>
-        <w:t>package.json</w:t>
-      </w:r>
-      <w:proofErr w:type="spellEnd"/>
-      <w:proofErr w:type="gramEnd"/>
-      <w:r>
-        <w:rPr>
-          <w:rFonts w:eastAsia="Times New Roman" w:cstheme="minorHAnsi"/>
-          <w:color w:val="292929"/>
-          <w:spacing w:val="-1"/>
-          <w:sz w:val="24"/>
-          <w:szCs w:val="24"/>
-          <w:lang w:bidi="ta-IN"/>
-        </w:rPr>
-        <w:t> and copy paste the following content into it:</w:t>
-      </w:r>
-    </w:p>
-    <w:p>
-      <w:pPr>
-        <w:shd w:val="clear" w:color="auto" w:fill="FFFFFF"/>
-        <w:spacing w:after="0" w:line="240" w:lineRule="auto"/>
-        <w:rPr>
-          <w:rFonts w:eastAsia="Times New Roman" w:cstheme="minorHAnsi"/>
-          <w:color w:val="292929"/>
-          <w:spacing w:val="-1"/>
-          <w:sz w:val="24"/>
-          <w:szCs w:val="24"/>
-          <w:lang w:bidi="ta-IN"/>
-        </w:rPr>
-      </w:pPr>
-      <w:r>
-        <w:rPr>
-          <w:rFonts w:eastAsia="Times New Roman" w:cstheme="minorHAnsi"/>
-          <w:color w:val="292929"/>
-          <w:spacing w:val="-1"/>
-          <w:sz w:val="24"/>
-          <w:szCs w:val="24"/>
-          <w:lang w:bidi="ta-IN"/>
-        </w:rPr>
-        <w:t>{</w:t>
-      </w:r>
-    </w:p>
-    <w:p>
-      <w:pPr>
-        <w:shd w:val="clear" w:color="auto" w:fill="FFFFFF"/>
-        <w:spacing w:after="0" w:line="240" w:lineRule="auto"/>
-        <w:rPr>
-          <w:rFonts w:eastAsia="Times New Roman" w:cstheme="minorHAnsi"/>
-          <w:color w:val="292929"/>
-          <w:spacing w:val="-1"/>
-          <w:sz w:val="24"/>
-          <w:szCs w:val="24"/>
-          <w:lang w:bidi="ta-IN"/>
-        </w:rPr>
-      </w:pPr>
-      <w:r>
-        <w:rPr>
-          <w:rFonts w:eastAsia="Times New Roman" w:cstheme="minorHAnsi"/>
-          <w:color w:val="292929"/>
-          <w:spacing w:val="-1"/>
-          <w:sz w:val="24"/>
-          <w:szCs w:val="24"/>
-          <w:lang w:bidi="ta-IN"/>
-        </w:rPr>
-        <w:t xml:space="preserve">  "name": "crud-</w:t>
-      </w:r>
-      <w:proofErr w:type="spellStart"/>
-      <w:r>
-        <w:rPr>
-          <w:rFonts w:eastAsia="Times New Roman" w:cstheme="minorHAnsi"/>
-          <w:color w:val="292929"/>
-          <w:spacing w:val="-1"/>
-          <w:sz w:val="24"/>
-          <w:szCs w:val="24"/>
-          <w:lang w:bidi="ta-IN"/>
-        </w:rPr>
-        <w:t>mysql</w:t>
-      </w:r>
-      <w:proofErr w:type="spellEnd"/>
-      <w:r>
-        <w:rPr>
-          <w:rFonts w:eastAsia="Times New Roman" w:cstheme="minorHAnsi"/>
-          <w:color w:val="292929"/>
-          <w:spacing w:val="-1"/>
-          <w:sz w:val="24"/>
-          <w:szCs w:val="24"/>
-          <w:lang w:bidi="ta-IN"/>
-        </w:rPr>
-        <w:t>",</w:t>
-      </w:r>
-    </w:p>
-    <w:p>
-      <w:pPr>
-        <w:shd w:val="clear" w:color="auto" w:fill="FFFFFF"/>
-        <w:spacing w:after="0" w:line="240" w:lineRule="auto"/>
-        <w:rPr>
-          <w:rFonts w:eastAsia="Times New Roman" w:cstheme="minorHAnsi"/>
-          <w:color w:val="292929"/>
-          <w:spacing w:val="-1"/>
-          <w:sz w:val="24"/>
-          <w:szCs w:val="24"/>
-          <w:lang w:bidi="ta-IN"/>
-        </w:rPr>
-      </w:pPr>
-      <w:r>
-        <w:rPr>
-          <w:rFonts w:eastAsia="Times New Roman" w:cstheme="minorHAnsi"/>
-          <w:color w:val="292929"/>
-          <w:spacing w:val="-1"/>
-          <w:sz w:val="24"/>
-          <w:szCs w:val="24"/>
-          <w:lang w:bidi="ta-IN"/>
-        </w:rPr>
-        <w:t xml:space="preserve">  "version": "1.0.0",</w:t>
-      </w:r>
-    </w:p>
-    <w:p>
-      <w:pPr>
-        <w:shd w:val="clear" w:color="auto" w:fill="FFFFFF"/>
-        <w:spacing w:after="0" w:line="240" w:lineRule="auto"/>
-        <w:rPr>
-          <w:rFonts w:eastAsia="Times New Roman" w:cstheme="minorHAnsi"/>
-          <w:color w:val="292929"/>
-          <w:spacing w:val="-1"/>
-          <w:sz w:val="24"/>
-          <w:szCs w:val="24"/>
-          <w:lang w:bidi="ta-IN"/>
-        </w:rPr>
-      </w:pPr>
-      <w:r>
-        <w:rPr>
-          <w:rFonts w:eastAsia="Times New Roman" w:cstheme="minorHAnsi"/>
-          <w:color w:val="292929"/>
-          <w:spacing w:val="-1"/>
-          <w:sz w:val="24"/>
-          <w:szCs w:val="24"/>
-          <w:lang w:bidi="ta-IN"/>
-        </w:rPr>
-        <w:t xml:space="preserve">  "description": "Node.js CRUD application using MySQL",</w:t>
-      </w:r>
-    </w:p>
-    <w:p>
-      <w:pPr>
-        <w:shd w:val="clear" w:color="auto" w:fill="FFFFFF"/>
-        <w:spacing w:after="0" w:line="240" w:lineRule="auto"/>
-        <w:rPr>
-          <w:rFonts w:eastAsia="Times New Roman" w:cstheme="minorHAnsi"/>
-          <w:color w:val="292929"/>
-          <w:spacing w:val="-1"/>
-          <w:sz w:val="24"/>
-          <w:szCs w:val="24"/>
-          <w:lang w:bidi="ta-IN"/>
-        </w:rPr>
-      </w:pPr>
-      <w:r>
-        <w:rPr>
-          <w:rFonts w:eastAsia="Times New Roman" w:cstheme="minorHAnsi"/>
-          <w:color w:val="292929"/>
-          <w:spacing w:val="-1"/>
-          <w:sz w:val="24"/>
-          <w:szCs w:val="24"/>
-          <w:lang w:bidi="ta-IN"/>
-        </w:rPr>
-        <w:t xml:space="preserve">  "main": "index.js",</w:t>
-      </w:r>
-    </w:p>
-    <w:p>
-      <w:pPr>
-        <w:shd w:val="clear" w:color="auto" w:fill="FFFFFF"/>
-        <w:spacing w:after="0" w:line="240" w:lineRule="auto"/>
-        <w:rPr>
-          <w:rFonts w:eastAsia="Times New Roman" w:cstheme="minorHAnsi"/>
-          <w:color w:val="292929"/>
-          <w:spacing w:val="-1"/>
-          <w:sz w:val="24"/>
-          <w:szCs w:val="24"/>
-          <w:lang w:bidi="ta-IN"/>
-        </w:rPr>
-      </w:pPr>
-      <w:r>
-        <w:rPr>
-          <w:rFonts w:eastAsia="Times New Roman" w:cstheme="minorHAnsi"/>
-          <w:color w:val="292929"/>
-          <w:spacing w:val="-1"/>
-          <w:sz w:val="24"/>
-          <w:szCs w:val="24"/>
-          <w:lang w:bidi="ta-IN"/>
-        </w:rPr>
-        <w:t xml:space="preserve">  "scripts": {</w:t>
-      </w:r>
-    </w:p>
-    <w:p>
-      <w:pPr>
-        <w:shd w:val="clear" w:color="auto" w:fill="FFFFFF"/>
-        <w:spacing w:after="0" w:line="240" w:lineRule="auto"/>
-        <w:rPr>
-          <w:rFonts w:eastAsia="Times New Roman" w:cstheme="minorHAnsi"/>
-          <w:color w:val="292929"/>
-          <w:spacing w:val="-1"/>
-          <w:sz w:val="24"/>
-          <w:szCs w:val="24"/>
-          <w:lang w:bidi="ta-IN"/>
-        </w:rPr>
-      </w:pPr>
-      <w:r>
-        <w:rPr>
-          <w:rFonts w:eastAsia="Times New Roman" w:cstheme="minorHAnsi"/>
-          <w:color w:val="292929"/>
-          <w:spacing w:val="-1"/>
-          <w:sz w:val="24"/>
-          <w:szCs w:val="24"/>
-          <w:lang w:bidi="ta-IN"/>
-        </w:rPr>
-        <w:t xml:space="preserve">    "test": "echo \"Error: no test specified\" &amp;&amp; exit 1"</w:t>
-      </w:r>
-    </w:p>
-    <w:p>
-      <w:pPr>
-        <w:shd w:val="clear" w:color="auto" w:fill="FFFFFF"/>
-        <w:spacing w:after="0" w:line="240" w:lineRule="auto"/>
-        <w:rPr>
-          <w:rFonts w:eastAsia="Times New Roman" w:cstheme="minorHAnsi"/>
-          <w:color w:val="292929"/>
-          <w:spacing w:val="-1"/>
-          <w:sz w:val="24"/>
-          <w:szCs w:val="24"/>
-          <w:lang w:bidi="ta-IN"/>
-        </w:rPr>
-      </w:pPr>
-      <w:r>
-        <w:rPr>
-          <w:rFonts w:eastAsia="Times New Roman" w:cstheme="minorHAnsi"/>
-          <w:color w:val="292929"/>
-          <w:spacing w:val="-1"/>
-          <w:sz w:val="24"/>
-          <w:szCs w:val="24"/>
-          <w:lang w:bidi="ta-IN"/>
-        </w:rPr>
-        <w:lastRenderedPageBreak/>
-        <w:t xml:space="preserve">  },</w:t>
-      </w:r>
-    </w:p>
-    <w:p>
-      <w:pPr>
-        <w:shd w:val="clear" w:color="auto" w:fill="FFFFFF"/>
-        <w:spacing w:after="0" w:line="240" w:lineRule="auto"/>
-        <w:rPr>
-          <w:rFonts w:eastAsia="Times New Roman" w:cstheme="minorHAnsi"/>
-          <w:color w:val="292929"/>
-          <w:spacing w:val="-1"/>
-          <w:sz w:val="24"/>
-          <w:szCs w:val="24"/>
-          <w:lang w:bidi="ta-IN"/>
-        </w:rPr>
-      </w:pPr>
-      <w:r>
-        <w:rPr>
-          <w:rFonts w:eastAsia="Times New Roman" w:cstheme="minorHAnsi"/>
-          <w:color w:val="292929"/>
-          <w:spacing w:val="-1"/>
-          <w:sz w:val="24"/>
-          <w:szCs w:val="24"/>
-          <w:lang w:bidi="ta-IN"/>
-        </w:rPr>
-        <w:t xml:space="preserve">  "keywords": [</w:t>
-      </w:r>
-    </w:p>
-    <w:p>
-      <w:pPr>
-        <w:shd w:val="clear" w:color="auto" w:fill="FFFFFF"/>
-        <w:spacing w:after="0" w:line="240" w:lineRule="auto"/>
-        <w:rPr>
-          <w:rFonts w:eastAsia="Times New Roman" w:cstheme="minorHAnsi"/>
-          <w:color w:val="292929"/>
-          <w:spacing w:val="-1"/>
-          <w:sz w:val="24"/>
-          <w:szCs w:val="24"/>
-          <w:lang w:bidi="ta-IN"/>
-        </w:rPr>
-      </w:pPr>
-      <w:r>
-        <w:rPr>
-          <w:rFonts w:eastAsia="Times New Roman" w:cstheme="minorHAnsi"/>
-          <w:color w:val="292929"/>
-          <w:spacing w:val="-1"/>
-          <w:sz w:val="24"/>
-          <w:szCs w:val="24"/>
-          <w:lang w:bidi="ta-IN"/>
-        </w:rPr>
-        <w:t xml:space="preserve">    "node",</w:t>
-      </w:r>
-    </w:p>
-    <w:p>
-      <w:pPr>
-        <w:shd w:val="clear" w:color="auto" w:fill="FFFFFF"/>
-        <w:spacing w:after="0" w:line="240" w:lineRule="auto"/>
-        <w:rPr>
-          <w:rFonts w:eastAsia="Times New Roman" w:cstheme="minorHAnsi"/>
-          <w:color w:val="292929"/>
-          <w:spacing w:val="-1"/>
-          <w:sz w:val="24"/>
-          <w:szCs w:val="24"/>
-          <w:lang w:bidi="ta-IN"/>
-        </w:rPr>
-      </w:pPr>
-      <w:r>
-        <w:rPr>
-          <w:rFonts w:eastAsia="Times New Roman" w:cstheme="minorHAnsi"/>
-          <w:color w:val="292929"/>
-          <w:spacing w:val="-1"/>
-          <w:sz w:val="24"/>
-          <w:szCs w:val="24"/>
-          <w:lang w:bidi="ta-IN"/>
-        </w:rPr>
-        <w:t xml:space="preserve">    "crud",</w:t>
-      </w:r>
-    </w:p>
-    <w:p>
-      <w:pPr>
-        <w:shd w:val="clear" w:color="auto" w:fill="FFFFFF"/>
-        <w:spacing w:after="0" w:line="240" w:lineRule="auto"/>
-        <w:rPr>
-          <w:rFonts w:eastAsia="Times New Roman" w:cstheme="minorHAnsi"/>
-          <w:color w:val="292929"/>
-          <w:spacing w:val="-1"/>
-          <w:sz w:val="24"/>
-          <w:szCs w:val="24"/>
-          <w:lang w:bidi="ta-IN"/>
-        </w:rPr>
-      </w:pPr>
-      <w:r>
-        <w:rPr>
-          <w:rFonts w:eastAsia="Times New Roman" w:cstheme="minorHAnsi"/>
-          <w:color w:val="292929"/>
-          <w:spacing w:val="-1"/>
-          <w:sz w:val="24"/>
-          <w:szCs w:val="24"/>
-          <w:lang w:bidi="ta-IN"/>
-        </w:rPr>
-        <w:t xml:space="preserve">    "</w:t>
-      </w:r>
-      <w:proofErr w:type="spellStart"/>
-      <w:r>
-        <w:rPr>
-          <w:rFonts w:eastAsia="Times New Roman" w:cstheme="minorHAnsi"/>
-          <w:color w:val="292929"/>
-          <w:spacing w:val="-1"/>
-          <w:sz w:val="24"/>
-          <w:szCs w:val="24"/>
-          <w:lang w:bidi="ta-IN"/>
-        </w:rPr>
-        <w:t>mysql</w:t>
-      </w:r>
-      <w:proofErr w:type="spellEnd"/>
-      <w:r>
-        <w:rPr>
-          <w:rFonts w:eastAsia="Times New Roman" w:cstheme="minorHAnsi"/>
-          <w:color w:val="292929"/>
-          <w:spacing w:val="-1"/>
-          <w:sz w:val="24"/>
-          <w:szCs w:val="24"/>
-          <w:lang w:bidi="ta-IN"/>
-        </w:rPr>
-        <w:t>"</w:t>
-      </w:r>
-    </w:p>
-    <w:p>
-      <w:pPr>
-        <w:shd w:val="clear" w:color="auto" w:fill="FFFFFF"/>
-        <w:spacing w:after="0" w:line="240" w:lineRule="auto"/>
-        <w:rPr>
-          <w:rFonts w:eastAsia="Times New Roman" w:cstheme="minorHAnsi"/>
-          <w:color w:val="292929"/>
-          <w:spacing w:val="-1"/>
-          <w:sz w:val="24"/>
-          <w:szCs w:val="24"/>
-          <w:lang w:bidi="ta-IN"/>
-        </w:rPr>
-      </w:pPr>
-      <w:r>
-        <w:rPr>
-          <w:rFonts w:eastAsia="Times New Roman" w:cstheme="minorHAnsi"/>
-          <w:color w:val="292929"/>
-          <w:spacing w:val="-1"/>
-          <w:sz w:val="24"/>
-          <w:szCs w:val="24"/>
-          <w:lang w:bidi="ta-IN"/>
-        </w:rPr>
-        <w:t xml:space="preserve">  ],</w:t>
-      </w:r>
-    </w:p>
-    <w:p>
-      <w:pPr>
-        <w:shd w:val="clear" w:color="auto" w:fill="FFFFFF"/>
-        <w:spacing w:after="0" w:line="240" w:lineRule="auto"/>
-        <w:rPr>
-          <w:rFonts w:eastAsia="Times New Roman" w:cstheme="minorHAnsi"/>
-          <w:color w:val="292929"/>
-          <w:spacing w:val="-1"/>
-          <w:sz w:val="24"/>
-          <w:szCs w:val="24"/>
-          <w:lang w:bidi="ta-IN"/>
-        </w:rPr>
-      </w:pPr>
-      <w:r>
-        <w:rPr>
-          <w:rFonts w:eastAsia="Times New Roman" w:cstheme="minorHAnsi"/>
-          <w:color w:val="292929"/>
-          <w:spacing w:val="-1"/>
-          <w:sz w:val="24"/>
-          <w:szCs w:val="24"/>
-          <w:lang w:bidi="ta-IN"/>
-        </w:rPr>
-        <w:t xml:space="preserve">  "author": "Mukesh </w:t>
-      </w:r>
-      <w:proofErr w:type="spellStart"/>
-      <w:r>
-        <w:rPr>
-          <w:rFonts w:eastAsia="Times New Roman" w:cstheme="minorHAnsi"/>
-          <w:color w:val="292929"/>
-          <w:spacing w:val="-1"/>
-          <w:sz w:val="24"/>
-          <w:szCs w:val="24"/>
-          <w:lang w:bidi="ta-IN"/>
-        </w:rPr>
-        <w:t>Chapagain</w:t>
-      </w:r>
-      <w:proofErr w:type="spellEnd"/>
-      <w:r>
-        <w:rPr>
-          <w:rFonts w:eastAsia="Times New Roman" w:cstheme="minorHAnsi"/>
-          <w:color w:val="292929"/>
-          <w:spacing w:val="-1"/>
-          <w:sz w:val="24"/>
-          <w:szCs w:val="24"/>
-          <w:lang w:bidi="ta-IN"/>
-        </w:rPr>
-        <w:t>",</w:t>
-      </w:r>
-    </w:p>
-    <w:p>
-      <w:pPr>
-        <w:shd w:val="clear" w:color="auto" w:fill="FFFFFF"/>
-        <w:spacing w:after="0" w:line="240" w:lineRule="auto"/>
-        <w:rPr>
-          <w:rFonts w:eastAsia="Times New Roman" w:cstheme="minorHAnsi"/>
-          <w:color w:val="292929"/>
-          <w:spacing w:val="-1"/>
-          <w:sz w:val="24"/>
-          <w:szCs w:val="24"/>
-          <w:lang w:bidi="ta-IN"/>
-        </w:rPr>
-      </w:pPr>
-      <w:r>
-        <w:rPr>
-          <w:rFonts w:eastAsia="Times New Roman" w:cstheme="minorHAnsi"/>
-          <w:color w:val="292929"/>
-          <w:spacing w:val="-1"/>
-          <w:sz w:val="24"/>
-          <w:szCs w:val="24"/>
-          <w:lang w:bidi="ta-IN"/>
-        </w:rPr>
-        <w:t xml:space="preserve">  "license": "ISC",</w:t>
-      </w:r>
-    </w:p>
-    <w:p>
-      <w:pPr>
-        <w:shd w:val="clear" w:color="auto" w:fill="FFFFFF"/>
-        <w:spacing w:after="0" w:line="240" w:lineRule="auto"/>
-        <w:rPr>
-          <w:rFonts w:eastAsia="Times New Roman" w:cstheme="minorHAnsi"/>
-          <w:color w:val="292929"/>
-          <w:spacing w:val="-1"/>
-          <w:sz w:val="24"/>
-          <w:szCs w:val="24"/>
-          <w:lang w:bidi="ta-IN"/>
-        </w:rPr>
-      </w:pPr>
-      <w:r>
-        <w:rPr>
-          <w:rFonts w:eastAsia="Times New Roman" w:cstheme="minorHAnsi"/>
-          <w:color w:val="292929"/>
-          <w:spacing w:val="-1"/>
-          <w:sz w:val="24"/>
-          <w:szCs w:val="24"/>
-          <w:lang w:bidi="ta-IN"/>
-        </w:rPr>
-        <w:t xml:space="preserve">  "dependencies": {</w:t>
-      </w:r>
-    </w:p>
-    <w:p>
-      <w:pPr>
-        <w:shd w:val="clear" w:color="auto" w:fill="FFFFFF"/>
-        <w:spacing w:after="0" w:line="240" w:lineRule="auto"/>
-        <w:rPr>
-          <w:rFonts w:eastAsia="Times New Roman" w:cstheme="minorHAnsi"/>
-          <w:color w:val="292929"/>
-          <w:spacing w:val="-1"/>
-          <w:sz w:val="24"/>
-          <w:szCs w:val="24"/>
-          <w:lang w:bidi="ta-IN"/>
-        </w:rPr>
-      </w:pPr>
-      <w:r>
-        <w:rPr>
-          <w:rFonts w:eastAsia="Times New Roman" w:cstheme="minorHAnsi"/>
-          <w:color w:val="292929"/>
-          <w:spacing w:val="-1"/>
-          <w:sz w:val="24"/>
-          <w:szCs w:val="24"/>
-          <w:lang w:bidi="ta-IN"/>
-        </w:rPr>
-        <w:t xml:space="preserve">    "</w:t>
-      </w:r>
-      <w:proofErr w:type="gramStart"/>
-      <w:r>
-        <w:rPr>
-          <w:rFonts w:eastAsia="Times New Roman" w:cstheme="minorHAnsi"/>
-          <w:color w:val="292929"/>
-          <w:spacing w:val="-1"/>
-          <w:sz w:val="24"/>
-          <w:szCs w:val="24"/>
-          <w:lang w:bidi="ta-IN"/>
-        </w:rPr>
-        <w:t>body</w:t>
-      </w:r>
-      <w:proofErr w:type="gramEnd"/>
-      <w:r>
-        <w:rPr>
-          <w:rFonts w:eastAsia="Times New Roman" w:cstheme="minorHAnsi"/>
-          <w:color w:val="292929"/>
-          <w:spacing w:val="-1"/>
-          <w:sz w:val="24"/>
-          <w:szCs w:val="24"/>
-          <w:lang w:bidi="ta-IN"/>
-        </w:rPr>
-        <w:t>-parser": "^1.17.2",</w:t>
-      </w:r>
-    </w:p>
-    <w:p>
-      <w:pPr>
-        <w:shd w:val="clear" w:color="auto" w:fill="FFFFFF"/>
-        <w:spacing w:after="0" w:line="240" w:lineRule="auto"/>
-        <w:rPr>
-          <w:rFonts w:eastAsia="Times New Roman" w:cstheme="minorHAnsi"/>
-          <w:color w:val="292929"/>
-          <w:spacing w:val="-1"/>
-          <w:sz w:val="24"/>
-          <w:szCs w:val="24"/>
-          <w:lang w:bidi="ta-IN"/>
-        </w:rPr>
-      </w:pPr>
-      <w:r>
-        <w:rPr>
-          <w:rFonts w:eastAsia="Times New Roman" w:cstheme="minorHAnsi"/>
-          <w:color w:val="292929"/>
-          <w:spacing w:val="-1"/>
-          <w:sz w:val="24"/>
-          <w:szCs w:val="24"/>
-          <w:lang w:bidi="ta-IN"/>
-        </w:rPr>
-        <w:t xml:space="preserve">    "</w:t>
-      </w:r>
-      <w:proofErr w:type="gramStart"/>
-      <w:r>
-        <w:rPr>
-          <w:rFonts w:eastAsia="Times New Roman" w:cstheme="minorHAnsi"/>
-          <w:color w:val="292929"/>
-          <w:spacing w:val="-1"/>
-          <w:sz w:val="24"/>
-          <w:szCs w:val="24"/>
-          <w:lang w:bidi="ta-IN"/>
-        </w:rPr>
-        <w:t>cookie</w:t>
-      </w:r>
-      <w:proofErr w:type="gramEnd"/>
-      <w:r>
-        <w:rPr>
-          <w:rFonts w:eastAsia="Times New Roman" w:cstheme="minorHAnsi"/>
-          <w:color w:val="292929"/>
-          <w:spacing w:val="-1"/>
-          <w:sz w:val="24"/>
-          <w:szCs w:val="24"/>
-          <w:lang w:bidi="ta-IN"/>
-        </w:rPr>
-        <w:t>-parser": "^1.4.3",</w:t>
-      </w:r>
-    </w:p>
-    <w:p>
-      <w:pPr>
-        <w:shd w:val="clear" w:color="auto" w:fill="FFFFFF"/>
-        <w:spacing w:after="0" w:line="240" w:lineRule="auto"/>
-        <w:rPr>
-          <w:rFonts w:eastAsia="Times New Roman" w:cstheme="minorHAnsi"/>
-          <w:color w:val="292929"/>
-          <w:spacing w:val="-1"/>
-          <w:sz w:val="24"/>
-          <w:szCs w:val="24"/>
-          <w:lang w:bidi="ta-IN"/>
-        </w:rPr>
-      </w:pPr>
-      <w:r>
-        <w:rPr>
-          <w:rFonts w:eastAsia="Times New Roman" w:cstheme="minorHAnsi"/>
-          <w:color w:val="292929"/>
-          <w:spacing w:val="-1"/>
-          <w:sz w:val="24"/>
-          <w:szCs w:val="24"/>
-          <w:lang w:bidi="ta-IN"/>
-        </w:rPr>
-        <w:t xml:space="preserve">    "</w:t>
-      </w:r>
-      <w:proofErr w:type="spellStart"/>
-      <w:r>
-        <w:rPr>
-          <w:rFonts w:eastAsia="Times New Roman" w:cstheme="minorHAnsi"/>
-          <w:color w:val="292929"/>
-          <w:spacing w:val="-1"/>
-          <w:sz w:val="24"/>
-          <w:szCs w:val="24"/>
-          <w:lang w:bidi="ta-IN"/>
-        </w:rPr>
-        <w:t>ejs</w:t>
-      </w:r>
-      <w:proofErr w:type="spellEnd"/>
-      <w:r>
-        <w:rPr>
-          <w:rFonts w:eastAsia="Times New Roman" w:cstheme="minorHAnsi"/>
-          <w:color w:val="292929"/>
-          <w:spacing w:val="-1"/>
-          <w:sz w:val="24"/>
-          <w:szCs w:val="24"/>
-          <w:lang w:bidi="ta-IN"/>
-        </w:rPr>
-        <w:t>": "^2.5.6",</w:t>
-      </w:r>
-    </w:p>
-    <w:p>
-      <w:pPr>
-        <w:shd w:val="clear" w:color="auto" w:fill="FFFFFF"/>
-        <w:spacing w:after="0" w:line="240" w:lineRule="auto"/>
-        <w:rPr>
-          <w:rFonts w:eastAsia="Times New Roman" w:cstheme="minorHAnsi"/>
-          <w:color w:val="292929"/>
-          <w:spacing w:val="-1"/>
-          <w:sz w:val="24"/>
-          <w:szCs w:val="24"/>
-          <w:lang w:bidi="ta-IN"/>
-        </w:rPr>
-      </w:pPr>
-      <w:r>
-        <w:rPr>
-          <w:rFonts w:eastAsia="Times New Roman" w:cstheme="minorHAnsi"/>
-          <w:color w:val="292929"/>
-          <w:spacing w:val="-1"/>
-          <w:sz w:val="24"/>
-          <w:szCs w:val="24"/>
-          <w:lang w:bidi="ta-IN"/>
-        </w:rPr>
-        <w:t xml:space="preserve">    "express": "^4.15.3",</w:t>
-      </w:r>
-    </w:p>
-    <w:p>
-      <w:pPr>
-        <w:shd w:val="clear" w:color="auto" w:fill="FFFFFF"/>
-        <w:spacing w:after="0" w:line="240" w:lineRule="auto"/>
-        <w:rPr>
-          <w:rFonts w:eastAsia="Times New Roman" w:cstheme="minorHAnsi"/>
-          <w:color w:val="292929"/>
-          <w:spacing w:val="-1"/>
-          <w:sz w:val="24"/>
-          <w:szCs w:val="24"/>
-          <w:lang w:bidi="ta-IN"/>
-        </w:rPr>
-      </w:pPr>
-      <w:r>
-        <w:rPr>
-          <w:rFonts w:eastAsia="Times New Roman" w:cstheme="minorHAnsi"/>
-          <w:color w:val="292929"/>
-          <w:spacing w:val="-1"/>
-          <w:sz w:val="24"/>
-          <w:szCs w:val="24"/>
-          <w:lang w:bidi="ta-IN"/>
-        </w:rPr>
-        <w:t xml:space="preserve">    "</w:t>
-      </w:r>
-      <w:proofErr w:type="gramStart"/>
-      <w:r>
-        <w:rPr>
-          <w:rFonts w:eastAsia="Times New Roman" w:cstheme="minorHAnsi"/>
-          <w:color w:val="292929"/>
-          <w:spacing w:val="-1"/>
-          <w:sz w:val="24"/>
-          <w:szCs w:val="24"/>
-          <w:lang w:bidi="ta-IN"/>
-        </w:rPr>
-        <w:t>express</w:t>
-      </w:r>
-      <w:proofErr w:type="gramEnd"/>
-      <w:r>
-        <w:rPr>
-          <w:rFonts w:eastAsia="Times New Roman" w:cstheme="minorHAnsi"/>
-          <w:color w:val="292929"/>
-          <w:spacing w:val="-1"/>
-          <w:sz w:val="24"/>
-          <w:szCs w:val="24"/>
-          <w:lang w:bidi="ta-IN"/>
-        </w:rPr>
-        <w:t>-flash": "0.0.2",</w:t>
-      </w:r>
-    </w:p>
-    <w:p>
-      <w:pPr>
-        <w:shd w:val="clear" w:color="auto" w:fill="FFFFFF"/>
-        <w:spacing w:after="0" w:line="240" w:lineRule="auto"/>
-        <w:rPr>
-          <w:rFonts w:eastAsia="Times New Roman" w:cstheme="minorHAnsi"/>
-          <w:color w:val="292929"/>
-          <w:spacing w:val="-1"/>
-          <w:sz w:val="24"/>
-          <w:szCs w:val="24"/>
-          <w:lang w:bidi="ta-IN"/>
-        </w:rPr>
-      </w:pPr>
-      <w:r>
-        <w:rPr>
-          <w:rFonts w:eastAsia="Times New Roman" w:cstheme="minorHAnsi"/>
-          <w:color w:val="292929"/>
-          <w:spacing w:val="-1"/>
-          <w:sz w:val="24"/>
-          <w:szCs w:val="24"/>
-          <w:lang w:bidi="ta-IN"/>
-        </w:rPr>
-        <w:t xml:space="preserve">    "</w:t>
-      </w:r>
-      <w:proofErr w:type="gramStart"/>
-      <w:r>
-        <w:rPr>
-          <w:rFonts w:eastAsia="Times New Roman" w:cstheme="minorHAnsi"/>
-          <w:color w:val="292929"/>
-          <w:spacing w:val="-1"/>
-          <w:sz w:val="24"/>
-          <w:szCs w:val="24"/>
-          <w:lang w:bidi="ta-IN"/>
-        </w:rPr>
-        <w:t>express</w:t>
-      </w:r>
-      <w:proofErr w:type="gramEnd"/>
-      <w:r>
-        <w:rPr>
-          <w:rFonts w:eastAsia="Times New Roman" w:cstheme="minorHAnsi"/>
-          <w:color w:val="292929"/>
-          <w:spacing w:val="-1"/>
-          <w:sz w:val="24"/>
-          <w:szCs w:val="24"/>
-          <w:lang w:bidi="ta-IN"/>
-        </w:rPr>
-        <w:t>-</w:t>
-      </w:r>
-      <w:proofErr w:type="spellStart"/>
-      <w:r>
-        <w:rPr>
-          <w:rFonts w:eastAsia="Times New Roman" w:cstheme="minorHAnsi"/>
-          <w:color w:val="292929"/>
-          <w:spacing w:val="-1"/>
-          <w:sz w:val="24"/>
-          <w:szCs w:val="24"/>
-          <w:lang w:bidi="ta-IN"/>
-        </w:rPr>
-        <w:t>myconnection</w:t>
-      </w:r>
-      <w:proofErr w:type="spellEnd"/>
-      <w:r>
-        <w:rPr>
-          <w:rFonts w:eastAsia="Times New Roman" w:cstheme="minorHAnsi"/>
-          <w:color w:val="292929"/>
-          <w:spacing w:val="-1"/>
-          <w:sz w:val="24"/>
-          <w:szCs w:val="24"/>
-          <w:lang w:bidi="ta-IN"/>
-        </w:rPr>
-        <w:t>": "^1.0.4",</w:t>
-      </w:r>
-    </w:p>
-    <w:p>
-      <w:pPr>
-        <w:shd w:val="clear" w:color="auto" w:fill="FFFFFF"/>
-        <w:spacing w:after="0" w:line="240" w:lineRule="auto"/>
-        <w:rPr>
-          <w:rFonts w:eastAsia="Times New Roman" w:cstheme="minorHAnsi"/>
-          <w:color w:val="292929"/>
-          <w:spacing w:val="-1"/>
-          <w:sz w:val="24"/>
-          <w:szCs w:val="24"/>
-          <w:lang w:bidi="ta-IN"/>
-        </w:rPr>
-      </w:pPr>
-      <w:r>
-        <w:rPr>
-          <w:rFonts w:eastAsia="Times New Roman" w:cstheme="minorHAnsi"/>
-          <w:color w:val="292929"/>
-          <w:spacing w:val="-1"/>
-          <w:sz w:val="24"/>
-          <w:szCs w:val="24"/>
-          <w:lang w:bidi="ta-IN"/>
-        </w:rPr>
-        <w:t xml:space="preserve">    "</w:t>
-      </w:r>
-      <w:proofErr w:type="gramStart"/>
-      <w:r>
-        <w:rPr>
-          <w:rFonts w:eastAsia="Times New Roman" w:cstheme="minorHAnsi"/>
-          <w:color w:val="292929"/>
-          <w:spacing w:val="-1"/>
-          <w:sz w:val="24"/>
-          <w:szCs w:val="24"/>
-          <w:lang w:bidi="ta-IN"/>
-        </w:rPr>
-        <w:t>express</w:t>
-      </w:r>
-      <w:proofErr w:type="gramEnd"/>
-      <w:r>
-        <w:rPr>
-          <w:rFonts w:eastAsia="Times New Roman" w:cstheme="minorHAnsi"/>
-          <w:color w:val="292929"/>
-          <w:spacing w:val="-1"/>
-          <w:sz w:val="24"/>
-          <w:szCs w:val="24"/>
-          <w:lang w:bidi="ta-IN"/>
-        </w:rPr>
-        <w:t>-session": "^1.15.3",</w:t>
-      </w:r>
-    </w:p>
-    <w:p>
-      <w:pPr>
-        <w:shd w:val="clear" w:color="auto" w:fill="FFFFFF"/>
-        <w:spacing w:after="0" w:line="240" w:lineRule="auto"/>
-        <w:rPr>
-          <w:rFonts w:eastAsia="Times New Roman" w:cstheme="minorHAnsi"/>
-          <w:color w:val="292929"/>
-          <w:spacing w:val="-1"/>
-          <w:sz w:val="24"/>
-          <w:szCs w:val="24"/>
-          <w:lang w:bidi="ta-IN"/>
-        </w:rPr>
-      </w:pPr>
-      <w:r>
-        <w:rPr>
-          <w:rFonts w:eastAsia="Times New Roman" w:cstheme="minorHAnsi"/>
-          <w:color w:val="292929"/>
-          <w:spacing w:val="-1"/>
-          <w:sz w:val="24"/>
-          <w:szCs w:val="24"/>
-          <w:lang w:bidi="ta-IN"/>
-        </w:rPr>
-        <w:t xml:space="preserve">    "</w:t>
-      </w:r>
-      <w:proofErr w:type="gramStart"/>
-      <w:r>
-        <w:rPr>
-          <w:rFonts w:eastAsia="Times New Roman" w:cstheme="minorHAnsi"/>
-          <w:color w:val="292929"/>
-          <w:spacing w:val="-1"/>
-          <w:sz w:val="24"/>
-          <w:szCs w:val="24"/>
-          <w:lang w:bidi="ta-IN"/>
-        </w:rPr>
-        <w:t>express</w:t>
-      </w:r>
-      <w:proofErr w:type="gramEnd"/>
-      <w:r>
-        <w:rPr>
-          <w:rFonts w:eastAsia="Times New Roman" w:cstheme="minorHAnsi"/>
-          <w:color w:val="292929"/>
-          <w:spacing w:val="-1"/>
-          <w:sz w:val="24"/>
-          <w:szCs w:val="24"/>
-          <w:lang w:bidi="ta-IN"/>
-        </w:rPr>
-        <w:t>-validator": "^3.2.0",</w:t>
-      </w:r>
-    </w:p>
-    <w:p>
-      <w:pPr>
-        <w:shd w:val="clear" w:color="auto" w:fill="FFFFFF"/>
-        <w:spacing w:after="0" w:line="240" w:lineRule="auto"/>
-        <w:rPr>
-          <w:rFonts w:eastAsia="Times New Roman" w:cstheme="minorHAnsi"/>
-          <w:color w:val="292929"/>
-          <w:spacing w:val="-1"/>
-          <w:sz w:val="24"/>
-          <w:szCs w:val="24"/>
-          <w:lang w:bidi="ta-IN"/>
-        </w:rPr>
-      </w:pPr>
-      <w:r>
-        <w:rPr>
-          <w:rFonts w:eastAsia="Times New Roman" w:cstheme="minorHAnsi"/>
-          <w:color w:val="292929"/>
-          <w:spacing w:val="-1"/>
-          <w:sz w:val="24"/>
-          <w:szCs w:val="24"/>
-          <w:lang w:bidi="ta-IN"/>
-        </w:rPr>
-        <w:t xml:space="preserve">    "</w:t>
-      </w:r>
-      <w:proofErr w:type="gramStart"/>
-      <w:r>
-        <w:rPr>
-          <w:rFonts w:eastAsia="Times New Roman" w:cstheme="minorHAnsi"/>
-          <w:color w:val="292929"/>
-          <w:spacing w:val="-1"/>
-          <w:sz w:val="24"/>
-          <w:szCs w:val="24"/>
-          <w:lang w:bidi="ta-IN"/>
-        </w:rPr>
-        <w:t>method</w:t>
-      </w:r>
-      <w:proofErr w:type="gramEnd"/>
-      <w:r>
-        <w:rPr>
-          <w:rFonts w:eastAsia="Times New Roman" w:cstheme="minorHAnsi"/>
-          <w:color w:val="292929"/>
-          <w:spacing w:val="-1"/>
-          <w:sz w:val="24"/>
-          <w:szCs w:val="24"/>
-          <w:lang w:bidi="ta-IN"/>
-        </w:rPr>
-        <w:t>-override": "^2.3.9",</w:t>
-      </w:r>
-    </w:p>
-    <w:p>
-      <w:pPr>
-        <w:shd w:val="clear" w:color="auto" w:fill="FFFFFF"/>
-        <w:spacing w:after="0" w:line="240" w:lineRule="auto"/>
-        <w:rPr>
-          <w:rFonts w:eastAsia="Times New Roman" w:cstheme="minorHAnsi"/>
-          <w:color w:val="292929"/>
-          <w:spacing w:val="-1"/>
-          <w:sz w:val="24"/>
-          <w:szCs w:val="24"/>
-          <w:lang w:bidi="ta-IN"/>
-        </w:rPr>
-      </w:pPr>
-      <w:r>
-        <w:rPr>
-          <w:rFonts w:eastAsia="Times New Roman" w:cstheme="minorHAnsi"/>
-          <w:color w:val="292929"/>
-          <w:spacing w:val="-1"/>
-          <w:sz w:val="24"/>
-          <w:szCs w:val="24"/>
-          <w:lang w:bidi="ta-IN"/>
-        </w:rPr>
-        <w:t xml:space="preserve">    "</w:t>
-      </w:r>
-      <w:proofErr w:type="spellStart"/>
-      <w:r>
-        <w:rPr>
-          <w:rFonts w:eastAsia="Times New Roman" w:cstheme="minorHAnsi"/>
-          <w:color w:val="292929"/>
-          <w:spacing w:val="-1"/>
-          <w:sz w:val="24"/>
-          <w:szCs w:val="24"/>
-          <w:lang w:bidi="ta-IN"/>
-        </w:rPr>
-        <w:t>mysql</w:t>
-      </w:r>
-      <w:proofErr w:type="spellEnd"/>
-      <w:r>
-        <w:rPr>
-          <w:rFonts w:eastAsia="Times New Roman" w:cstheme="minorHAnsi"/>
-          <w:color w:val="292929"/>
-          <w:spacing w:val="-1"/>
-          <w:sz w:val="24"/>
-          <w:szCs w:val="24"/>
-          <w:lang w:bidi="ta-IN"/>
-        </w:rPr>
-        <w:t>": "^2.13.0"</w:t>
-      </w:r>
-    </w:p>
-    <w:p>
-      <w:pPr>
-        <w:shd w:val="clear" w:color="auto" w:fill="FFFFFF"/>
-        <w:spacing w:after="0" w:line="240" w:lineRule="auto"/>
-        <w:rPr>
-          <w:rFonts w:eastAsia="Times New Roman" w:cstheme="minorHAnsi"/>
-          <w:color w:val="292929"/>
-          <w:spacing w:val="-1"/>
-          <w:sz w:val="24"/>
-          <w:szCs w:val="24"/>
-          <w:lang w:bidi="ta-IN"/>
-        </w:rPr>
-      </w:pPr>
-      <w:r>
-        <w:rPr>
-          <w:rFonts w:eastAsia="Times New Roman" w:cstheme="minorHAnsi"/>
-          <w:color w:val="292929"/>
-          <w:spacing w:val="-1"/>
-          <w:sz w:val="24"/>
-          <w:szCs w:val="24"/>
-          <w:lang w:bidi="ta-IN"/>
-        </w:rPr>
-        <w:t xml:space="preserve">  }</w:t>
-      </w:r>
-    </w:p>
-    <w:p>
-      <w:pPr>
-        <w:shd w:val="clear" w:color="auto" w:fill="FFFFFF"/>
-        <w:spacing w:after="0" w:line="240" w:lineRule="auto"/>
-        <w:rPr>
-          <w:rFonts w:eastAsia="Times New Roman" w:cstheme="minorHAnsi"/>
-          <w:color w:val="292929"/>
-          <w:spacing w:val="-1"/>
-          <w:sz w:val="24"/>
-          <w:szCs w:val="24"/>
-          <w:lang w:bidi="ta-IN"/>
-        </w:rPr>
-      </w:pPr>
-      <w:r>
-        <w:rPr>
-          <w:rFonts w:eastAsia="Times New Roman" w:cstheme="minorHAnsi"/>
-          <w:color w:val="292929"/>
-          <w:spacing w:val="-1"/>
-          <w:sz w:val="24"/>
-          <w:szCs w:val="24"/>
-          <w:lang w:bidi="ta-IN"/>
-        </w:rPr>
-        <w:t>}</w:t>
-      </w:r>
-    </w:p>
-    <w:p>
-      <w:pPr>
-        <w:shd w:val="clear" w:color="auto" w:fill="FFFFFF"/>
-        <w:spacing w:after="0" w:line="240" w:lineRule="auto"/>
-        <w:rPr>
-          <w:rFonts w:eastAsia="Times New Roman" w:cstheme="minorHAnsi"/>
-          <w:color w:val="292929"/>
-          <w:spacing w:val="-1"/>
-          <w:sz w:val="24"/>
-          <w:szCs w:val="24"/>
-          <w:lang w:bidi="ta-IN"/>
-        </w:rPr>
-      </w:pPr>
-      <w:r>
-        <w:rPr>
-          <w:rFonts w:eastAsia="Times New Roman" w:cstheme="minorHAnsi"/>
-          <w:color w:val="292929"/>
-          <w:spacing w:val="-1"/>
-          <w:sz w:val="24"/>
-          <w:szCs w:val="24"/>
-          <w:lang w:bidi="ta-IN"/>
-        </w:rPr>
-        <w:t xml:space="preserve">After we defined our dependencies in </w:t>
-      </w:r>
-      <w:proofErr w:type="spellStart"/>
-      <w:r>
-        <w:rPr>
-          <w:rFonts w:eastAsia="Times New Roman" w:cstheme="minorHAnsi"/>
-          <w:color w:val="292929"/>
-          <w:spacing w:val="-1"/>
-          <w:sz w:val="24"/>
-          <w:szCs w:val="24"/>
-          <w:lang w:bidi="ta-IN"/>
-        </w:rPr>
-        <w:t>package.json</w:t>
-      </w:r>
-      <w:proofErr w:type="spellEnd"/>
-      <w:r>
-        <w:rPr>
-          <w:rFonts w:eastAsia="Times New Roman" w:cstheme="minorHAnsi"/>
-          <w:color w:val="292929"/>
-          <w:spacing w:val="-1"/>
-          <w:sz w:val="24"/>
-          <w:szCs w:val="24"/>
-          <w:lang w:bidi="ta-IN"/>
-        </w:rPr>
-        <w:t xml:space="preserve"> file we are ready to install them:</w:t>
       </w:r>
     </w:p>
     <w:p>
@@ -1862,13 +701,1174 @@
         <w:spacing w:after="0" w:line="240" w:lineRule="auto"/>
         <w:rPr>
           <w:rFonts w:eastAsia="Times New Roman" w:cstheme="minorHAnsi"/>
-          <w:color w:val="292929"/>
-          <w:spacing w:val="-5"/>
-          <w:sz w:val="24"/>
-          <w:szCs w:val="24"/>
-          <w:lang w:bidi="ta-IN"/>
-        </w:rPr>
-      </w:pPr>
+          <w:sz w:val="24"/>
+          <w:szCs w:val="24"/>
+          <w:lang w:bidi="ta-IN"/>
+        </w:rPr>
+      </w:pPr>
+    </w:p>
+    <w:p>
+      <w:pPr>
+        <w:shd w:val="clear" w:color="auto" w:fill="FFFFFF"/>
+        <w:spacing w:after="0" w:line="240" w:lineRule="auto"/>
+        <w:outlineLvl w:val="1"/>
+        <w:rPr>
+          <w:rFonts w:eastAsia="Times New Roman" w:cstheme="minorHAnsi"/>
+          <w:color w:val="292929"/>
+          <w:sz w:val="24"/>
+          <w:szCs w:val="24"/>
+          <w:lang w:bidi="ta-IN"/>
+        </w:rPr>
+      </w:pPr>
+      <w:r>
+        <w:rPr>
+          <w:rFonts w:eastAsia="Times New Roman" w:cstheme="minorHAnsi"/>
+          <w:color w:val="292929"/>
+          <w:sz w:val="24"/>
+          <w:szCs w:val="24"/>
+          <w:lang w:bidi="ta-IN"/>
+        </w:rPr>
+        <w:t>Create Node.js App</w:t>
+      </w:r>
+    </w:p>
+    <w:p>
+      <w:pPr>
+        <w:shd w:val="clear" w:color="auto" w:fill="FFFFFF"/>
+        <w:spacing w:after="0" w:line="240" w:lineRule="auto"/>
+        <w:rPr>
+          <w:rFonts w:eastAsia="Times New Roman" w:cstheme="minorHAnsi"/>
+          <w:color w:val="292929"/>
+          <w:spacing w:val="-1"/>
+          <w:sz w:val="24"/>
+          <w:szCs w:val="24"/>
+          <w:lang w:bidi="ta-IN"/>
+        </w:rPr>
+      </w:pPr>
+      <w:r>
+        <w:rPr>
+          <w:rFonts w:eastAsia="Times New Roman" w:cstheme="minorHAnsi"/>
+          <w:color w:val="292929"/>
+          <w:spacing w:val="-1"/>
+          <w:sz w:val="24"/>
+          <w:szCs w:val="24"/>
+          <w:lang w:bidi="ta-IN"/>
+        </w:rPr>
+        <w:t xml:space="preserve">The first step when building a node app is creating </w:t>
+      </w:r>
+      <w:proofErr w:type="spellStart"/>
+      <w:r>
+        <w:rPr>
+          <w:rFonts w:eastAsia="Times New Roman" w:cstheme="minorHAnsi"/>
+          <w:color w:val="292929"/>
+          <w:spacing w:val="-1"/>
+          <w:sz w:val="24"/>
+          <w:szCs w:val="24"/>
+          <w:lang w:bidi="ta-IN"/>
+        </w:rPr>
+        <w:t>package.json</w:t>
+      </w:r>
+      <w:proofErr w:type="spellEnd"/>
+      <w:r>
+        <w:rPr>
+          <w:rFonts w:eastAsia="Times New Roman" w:cstheme="minorHAnsi"/>
+          <w:color w:val="292929"/>
+          <w:spacing w:val="-1"/>
+          <w:sz w:val="24"/>
+          <w:szCs w:val="24"/>
+          <w:lang w:bidi="ta-IN"/>
+        </w:rPr>
+        <w:t xml:space="preserve"> file. In this file, we list the application dependencies. Create a new file in your project root called </w:t>
+      </w:r>
+      <w:proofErr w:type="spellStart"/>
+      <w:proofErr w:type="gramStart"/>
+      <w:r>
+        <w:rPr>
+          <w:rFonts w:eastAsia="Times New Roman" w:cstheme="minorHAnsi"/>
+          <w:b/>
+          <w:bCs/>
+          <w:color w:val="292929"/>
+          <w:spacing w:val="-1"/>
+          <w:sz w:val="24"/>
+          <w:szCs w:val="24"/>
+          <w:lang w:bidi="ta-IN"/>
+        </w:rPr>
+        <w:t>package.json</w:t>
+      </w:r>
+      <w:proofErr w:type="spellEnd"/>
+      <w:proofErr w:type="gramEnd"/>
+      <w:r>
+        <w:rPr>
+          <w:rFonts w:eastAsia="Times New Roman" w:cstheme="minorHAnsi"/>
+          <w:color w:val="292929"/>
+          <w:spacing w:val="-1"/>
+          <w:sz w:val="24"/>
+          <w:szCs w:val="24"/>
+          <w:lang w:bidi="ta-IN"/>
+        </w:rPr>
+        <w:t> and copy paste the following content into it:</w:t>
+      </w:r>
+    </w:p>
+    <w:p>
+      <w:pPr>
+        <w:shd w:val="clear" w:color="auto" w:fill="FFFFFF"/>
+        <w:spacing w:after="0" w:line="240" w:lineRule="auto"/>
+        <w:rPr>
+          <w:rFonts w:eastAsia="Times New Roman" w:cstheme="minorHAnsi"/>
+          <w:color w:val="292929"/>
+          <w:spacing w:val="-1"/>
+          <w:sz w:val="24"/>
+          <w:szCs w:val="24"/>
+          <w:lang w:bidi="ta-IN"/>
+        </w:rPr>
+      </w:pPr>
+      <w:r>
+        <w:rPr>
+          <w:rFonts w:eastAsia="Times New Roman" w:cstheme="minorHAnsi"/>
+          <w:color w:val="292929"/>
+          <w:spacing w:val="-1"/>
+          <w:sz w:val="24"/>
+          <w:szCs w:val="24"/>
+          <w:lang w:bidi="ta-IN"/>
+        </w:rPr>
+        <w:t>{</w:t>
+      </w:r>
+    </w:p>
+    <w:p>
+      <w:pPr>
+        <w:shd w:val="clear" w:color="auto" w:fill="FFFFFF"/>
+        <w:spacing w:after="0" w:line="240" w:lineRule="auto"/>
+        <w:rPr>
+          <w:rFonts w:eastAsia="Times New Roman" w:cstheme="minorHAnsi"/>
+          <w:color w:val="292929"/>
+          <w:spacing w:val="-1"/>
+          <w:sz w:val="24"/>
+          <w:szCs w:val="24"/>
+          <w:lang w:bidi="ta-IN"/>
+        </w:rPr>
+      </w:pPr>
+      <w:r>
+        <w:rPr>
+          <w:rFonts w:eastAsia="Times New Roman" w:cstheme="minorHAnsi"/>
+          <w:color w:val="292929"/>
+          <w:spacing w:val="-1"/>
+          <w:sz w:val="24"/>
+          <w:szCs w:val="24"/>
+          <w:lang w:bidi="ta-IN"/>
+        </w:rPr>
+        <w:t xml:space="preserve">  "name": "crud-</w:t>
+      </w:r>
+      <w:proofErr w:type="spellStart"/>
+      <w:r>
+        <w:rPr>
+          <w:rFonts w:eastAsia="Times New Roman" w:cstheme="minorHAnsi"/>
+          <w:color w:val="292929"/>
+          <w:spacing w:val="-1"/>
+          <w:sz w:val="24"/>
+          <w:szCs w:val="24"/>
+          <w:lang w:bidi="ta-IN"/>
+        </w:rPr>
+        <w:t>mysql</w:t>
+      </w:r>
+      <w:proofErr w:type="spellEnd"/>
+      <w:r>
+        <w:rPr>
+          <w:rFonts w:eastAsia="Times New Roman" w:cstheme="minorHAnsi"/>
+          <w:color w:val="292929"/>
+          <w:spacing w:val="-1"/>
+          <w:sz w:val="24"/>
+          <w:szCs w:val="24"/>
+          <w:lang w:bidi="ta-IN"/>
+        </w:rPr>
+        <w:t>",</w:t>
+      </w:r>
+    </w:p>
+    <w:p>
+      <w:pPr>
+        <w:shd w:val="clear" w:color="auto" w:fill="FFFFFF"/>
+        <w:spacing w:after="0" w:line="240" w:lineRule="auto"/>
+        <w:rPr>
+          <w:rFonts w:eastAsia="Times New Roman" w:cstheme="minorHAnsi"/>
+          <w:color w:val="292929"/>
+          <w:spacing w:val="-1"/>
+          <w:sz w:val="24"/>
+          <w:szCs w:val="24"/>
+          <w:lang w:bidi="ta-IN"/>
+        </w:rPr>
+      </w:pPr>
+      <w:r>
+        <w:rPr>
+          <w:rFonts w:eastAsia="Times New Roman" w:cstheme="minorHAnsi"/>
+          <w:color w:val="292929"/>
+          <w:spacing w:val="-1"/>
+          <w:sz w:val="24"/>
+          <w:szCs w:val="24"/>
+          <w:lang w:bidi="ta-IN"/>
+        </w:rPr>
+        <w:t xml:space="preserve">  "version": "1.0.0",</w:t>
+      </w:r>
+    </w:p>
+    <w:p>
+      <w:pPr>
+        <w:shd w:val="clear" w:color="auto" w:fill="FFFFFF"/>
+        <w:spacing w:after="0" w:line="240" w:lineRule="auto"/>
+        <w:rPr>
+          <w:rFonts w:eastAsia="Times New Roman" w:cstheme="minorHAnsi"/>
+          <w:color w:val="292929"/>
+          <w:spacing w:val="-1"/>
+          <w:sz w:val="24"/>
+          <w:szCs w:val="24"/>
+          <w:lang w:bidi="ta-IN"/>
+        </w:rPr>
+      </w:pPr>
+      <w:r>
+        <w:rPr>
+          <w:rFonts w:eastAsia="Times New Roman" w:cstheme="minorHAnsi"/>
+          <w:color w:val="292929"/>
+          <w:spacing w:val="-1"/>
+          <w:sz w:val="24"/>
+          <w:szCs w:val="24"/>
+          <w:lang w:bidi="ta-IN"/>
+        </w:rPr>
+        <w:t xml:space="preserve">  "description": "Node.js CRUD application using MySQL",</w:t>
+      </w:r>
+    </w:p>
+    <w:p>
+      <w:pPr>
+        <w:shd w:val="clear" w:color="auto" w:fill="FFFFFF"/>
+        <w:spacing w:after="0" w:line="240" w:lineRule="auto"/>
+        <w:rPr>
+          <w:rFonts w:eastAsia="Times New Roman" w:cstheme="minorHAnsi"/>
+          <w:color w:val="292929"/>
+          <w:spacing w:val="-1"/>
+          <w:sz w:val="24"/>
+          <w:szCs w:val="24"/>
+          <w:lang w:bidi="ta-IN"/>
+        </w:rPr>
+      </w:pPr>
+      <w:r>
+        <w:rPr>
+          <w:rFonts w:eastAsia="Times New Roman" w:cstheme="minorHAnsi"/>
+          <w:color w:val="292929"/>
+          <w:spacing w:val="-1"/>
+          <w:sz w:val="24"/>
+          <w:szCs w:val="24"/>
+          <w:lang w:bidi="ta-IN"/>
+        </w:rPr>
+        <w:t xml:space="preserve">  "main": "index.js",</w:t>
+      </w:r>
+    </w:p>
+    <w:p>
+      <w:pPr>
+        <w:shd w:val="clear" w:color="auto" w:fill="FFFFFF"/>
+        <w:spacing w:after="0" w:line="240" w:lineRule="auto"/>
+        <w:rPr>
+          <w:rFonts w:eastAsia="Times New Roman" w:cstheme="minorHAnsi"/>
+          <w:color w:val="292929"/>
+          <w:spacing w:val="-1"/>
+          <w:sz w:val="24"/>
+          <w:szCs w:val="24"/>
+          <w:lang w:bidi="ta-IN"/>
+        </w:rPr>
+      </w:pPr>
+      <w:r>
+        <w:rPr>
+          <w:rFonts w:eastAsia="Times New Roman" w:cstheme="minorHAnsi"/>
+          <w:color w:val="292929"/>
+          <w:spacing w:val="-1"/>
+          <w:sz w:val="24"/>
+          <w:szCs w:val="24"/>
+          <w:lang w:bidi="ta-IN"/>
+        </w:rPr>
+        <w:t xml:space="preserve">  "scripts": {</w:t>
+      </w:r>
+    </w:p>
+    <w:p>
+      <w:pPr>
+        <w:shd w:val="clear" w:color="auto" w:fill="FFFFFF"/>
+        <w:spacing w:after="0" w:line="240" w:lineRule="auto"/>
+        <w:rPr>
+          <w:rFonts w:eastAsia="Times New Roman" w:cstheme="minorHAnsi"/>
+          <w:color w:val="292929"/>
+          <w:spacing w:val="-1"/>
+          <w:sz w:val="24"/>
+          <w:szCs w:val="24"/>
+          <w:lang w:bidi="ta-IN"/>
+        </w:rPr>
+      </w:pPr>
+      <w:r>
+        <w:rPr>
+          <w:rFonts w:eastAsia="Times New Roman" w:cstheme="minorHAnsi"/>
+          <w:color w:val="292929"/>
+          <w:spacing w:val="-1"/>
+          <w:sz w:val="24"/>
+          <w:szCs w:val="24"/>
+          <w:lang w:bidi="ta-IN"/>
+        </w:rPr>
+        <w:lastRenderedPageBreak/>
+        <w:t xml:space="preserve">    "test": "echo \"Error: no test specified\" &amp;&amp; exit 1"</w:t>
+      </w:r>
+    </w:p>
+    <w:p>
+      <w:pPr>
+        <w:shd w:val="clear" w:color="auto" w:fill="FFFFFF"/>
+        <w:spacing w:after="0" w:line="240" w:lineRule="auto"/>
+        <w:rPr>
+          <w:rFonts w:eastAsia="Times New Roman" w:cstheme="minorHAnsi"/>
+          <w:color w:val="292929"/>
+          <w:spacing w:val="-1"/>
+          <w:sz w:val="24"/>
+          <w:szCs w:val="24"/>
+          <w:lang w:bidi="ta-IN"/>
+        </w:rPr>
+      </w:pPr>
+      <w:r>
+        <w:rPr>
+          <w:rFonts w:eastAsia="Times New Roman" w:cstheme="minorHAnsi"/>
+          <w:color w:val="292929"/>
+          <w:spacing w:val="-1"/>
+          <w:sz w:val="24"/>
+          <w:szCs w:val="24"/>
+          <w:lang w:bidi="ta-IN"/>
+        </w:rPr>
+        <w:t xml:space="preserve">  },</w:t>
+      </w:r>
+    </w:p>
+    <w:p>
+      <w:pPr>
+        <w:shd w:val="clear" w:color="auto" w:fill="FFFFFF"/>
+        <w:spacing w:after="0" w:line="240" w:lineRule="auto"/>
+        <w:rPr>
+          <w:rFonts w:eastAsia="Times New Roman" w:cstheme="minorHAnsi"/>
+          <w:color w:val="292929"/>
+          <w:spacing w:val="-1"/>
+          <w:sz w:val="24"/>
+          <w:szCs w:val="24"/>
+          <w:lang w:bidi="ta-IN"/>
+        </w:rPr>
+      </w:pPr>
+      <w:r>
+        <w:rPr>
+          <w:rFonts w:eastAsia="Times New Roman" w:cstheme="minorHAnsi"/>
+          <w:color w:val="292929"/>
+          <w:spacing w:val="-1"/>
+          <w:sz w:val="24"/>
+          <w:szCs w:val="24"/>
+          <w:lang w:bidi="ta-IN"/>
+        </w:rPr>
+        <w:t xml:space="preserve">  "keywords": [</w:t>
+      </w:r>
+    </w:p>
+    <w:p>
+      <w:pPr>
+        <w:shd w:val="clear" w:color="auto" w:fill="FFFFFF"/>
+        <w:spacing w:after="0" w:line="240" w:lineRule="auto"/>
+        <w:rPr>
+          <w:rFonts w:eastAsia="Times New Roman" w:cstheme="minorHAnsi"/>
+          <w:color w:val="292929"/>
+          <w:spacing w:val="-1"/>
+          <w:sz w:val="24"/>
+          <w:szCs w:val="24"/>
+          <w:lang w:bidi="ta-IN"/>
+        </w:rPr>
+      </w:pPr>
+      <w:r>
+        <w:rPr>
+          <w:rFonts w:eastAsia="Times New Roman" w:cstheme="minorHAnsi"/>
+          <w:color w:val="292929"/>
+          <w:spacing w:val="-1"/>
+          <w:sz w:val="24"/>
+          <w:szCs w:val="24"/>
+          <w:lang w:bidi="ta-IN"/>
+        </w:rPr>
+        <w:t xml:space="preserve">    "node",</w:t>
+      </w:r>
+    </w:p>
+    <w:p>
+      <w:pPr>
+        <w:shd w:val="clear" w:color="auto" w:fill="FFFFFF"/>
+        <w:spacing w:after="0" w:line="240" w:lineRule="auto"/>
+        <w:rPr>
+          <w:rFonts w:eastAsia="Times New Roman" w:cstheme="minorHAnsi"/>
+          <w:color w:val="292929"/>
+          <w:spacing w:val="-1"/>
+          <w:sz w:val="24"/>
+          <w:szCs w:val="24"/>
+          <w:lang w:bidi="ta-IN"/>
+        </w:rPr>
+      </w:pPr>
+      <w:r>
+        <w:rPr>
+          <w:rFonts w:eastAsia="Times New Roman" w:cstheme="minorHAnsi"/>
+          <w:color w:val="292929"/>
+          <w:spacing w:val="-1"/>
+          <w:sz w:val="24"/>
+          <w:szCs w:val="24"/>
+          <w:lang w:bidi="ta-IN"/>
+        </w:rPr>
+        <w:t xml:space="preserve">    "crud",</w:t>
+      </w:r>
+    </w:p>
+    <w:p>
+      <w:pPr>
+        <w:shd w:val="clear" w:color="auto" w:fill="FFFFFF"/>
+        <w:spacing w:after="0" w:line="240" w:lineRule="auto"/>
+        <w:rPr>
+          <w:rFonts w:eastAsia="Times New Roman" w:cstheme="minorHAnsi"/>
+          <w:color w:val="292929"/>
+          <w:spacing w:val="-1"/>
+          <w:sz w:val="24"/>
+          <w:szCs w:val="24"/>
+          <w:lang w:bidi="ta-IN"/>
+        </w:rPr>
+      </w:pPr>
+      <w:r>
+        <w:rPr>
+          <w:rFonts w:eastAsia="Times New Roman" w:cstheme="minorHAnsi"/>
+          <w:color w:val="292929"/>
+          <w:spacing w:val="-1"/>
+          <w:sz w:val="24"/>
+          <w:szCs w:val="24"/>
+          <w:lang w:bidi="ta-IN"/>
+        </w:rPr>
+        <w:t xml:space="preserve">    "</w:t>
+      </w:r>
+      <w:proofErr w:type="spellStart"/>
+      <w:r>
+        <w:rPr>
+          <w:rFonts w:eastAsia="Times New Roman" w:cstheme="minorHAnsi"/>
+          <w:color w:val="292929"/>
+          <w:spacing w:val="-1"/>
+          <w:sz w:val="24"/>
+          <w:szCs w:val="24"/>
+          <w:lang w:bidi="ta-IN"/>
+        </w:rPr>
+        <w:t>mysql</w:t>
+      </w:r>
+      <w:proofErr w:type="spellEnd"/>
+      <w:r>
+        <w:rPr>
+          <w:rFonts w:eastAsia="Times New Roman" w:cstheme="minorHAnsi"/>
+          <w:color w:val="292929"/>
+          <w:spacing w:val="-1"/>
+          <w:sz w:val="24"/>
+          <w:szCs w:val="24"/>
+          <w:lang w:bidi="ta-IN"/>
+        </w:rPr>
+        <w:t>"</w:t>
+      </w:r>
+    </w:p>
+    <w:p>
+      <w:pPr>
+        <w:shd w:val="clear" w:color="auto" w:fill="FFFFFF"/>
+        <w:spacing w:after="0" w:line="240" w:lineRule="auto"/>
+        <w:rPr>
+          <w:rFonts w:eastAsia="Times New Roman" w:cstheme="minorHAnsi"/>
+          <w:color w:val="292929"/>
+          <w:spacing w:val="-1"/>
+          <w:sz w:val="24"/>
+          <w:szCs w:val="24"/>
+          <w:lang w:bidi="ta-IN"/>
+        </w:rPr>
+      </w:pPr>
+      <w:r>
+        <w:rPr>
+          <w:rFonts w:eastAsia="Times New Roman" w:cstheme="minorHAnsi"/>
+          <w:color w:val="292929"/>
+          <w:spacing w:val="-1"/>
+          <w:sz w:val="24"/>
+          <w:szCs w:val="24"/>
+          <w:lang w:bidi="ta-IN"/>
+        </w:rPr>
+        <w:t xml:space="preserve">  ],</w:t>
+      </w:r>
+    </w:p>
+    <w:p>
+      <w:pPr>
+        <w:shd w:val="clear" w:color="auto" w:fill="FFFFFF"/>
+        <w:spacing w:after="0" w:line="240" w:lineRule="auto"/>
+        <w:rPr>
+          <w:rFonts w:eastAsia="Times New Roman" w:cstheme="minorHAnsi"/>
+          <w:color w:val="292929"/>
+          <w:spacing w:val="-1"/>
+          <w:sz w:val="24"/>
+          <w:szCs w:val="24"/>
+          <w:lang w:bidi="ta-IN"/>
+        </w:rPr>
+      </w:pPr>
+      <w:r>
+        <w:rPr>
+          <w:rFonts w:eastAsia="Times New Roman" w:cstheme="minorHAnsi"/>
+          <w:color w:val="292929"/>
+          <w:spacing w:val="-1"/>
+          <w:sz w:val="24"/>
+          <w:szCs w:val="24"/>
+          <w:lang w:bidi="ta-IN"/>
+        </w:rPr>
+        <w:t xml:space="preserve">  "author": "Mukesh </w:t>
+      </w:r>
+      <w:proofErr w:type="spellStart"/>
+      <w:r>
+        <w:rPr>
+          <w:rFonts w:eastAsia="Times New Roman" w:cstheme="minorHAnsi"/>
+          <w:color w:val="292929"/>
+          <w:spacing w:val="-1"/>
+          <w:sz w:val="24"/>
+          <w:szCs w:val="24"/>
+          <w:lang w:bidi="ta-IN"/>
+        </w:rPr>
+        <w:t>Chapagain</w:t>
+      </w:r>
+      <w:proofErr w:type="spellEnd"/>
+      <w:r>
+        <w:rPr>
+          <w:rFonts w:eastAsia="Times New Roman" w:cstheme="minorHAnsi"/>
+          <w:color w:val="292929"/>
+          <w:spacing w:val="-1"/>
+          <w:sz w:val="24"/>
+          <w:szCs w:val="24"/>
+          <w:lang w:bidi="ta-IN"/>
+        </w:rPr>
+        <w:t>",</w:t>
+      </w:r>
+    </w:p>
+    <w:p>
+      <w:pPr>
+        <w:shd w:val="clear" w:color="auto" w:fill="FFFFFF"/>
+        <w:spacing w:after="0" w:line="240" w:lineRule="auto"/>
+        <w:rPr>
+          <w:rFonts w:eastAsia="Times New Roman" w:cstheme="minorHAnsi"/>
+          <w:color w:val="292929"/>
+          <w:spacing w:val="-1"/>
+          <w:sz w:val="24"/>
+          <w:szCs w:val="24"/>
+          <w:lang w:bidi="ta-IN"/>
+        </w:rPr>
+      </w:pPr>
+      <w:r>
+        <w:rPr>
+          <w:rFonts w:eastAsia="Times New Roman" w:cstheme="minorHAnsi"/>
+          <w:color w:val="292929"/>
+          <w:spacing w:val="-1"/>
+          <w:sz w:val="24"/>
+          <w:szCs w:val="24"/>
+          <w:lang w:bidi="ta-IN"/>
+        </w:rPr>
+        <w:t xml:space="preserve">  "license": "ISC",</w:t>
+      </w:r>
+    </w:p>
+    <w:p>
+      <w:pPr>
+        <w:shd w:val="clear" w:color="auto" w:fill="FFFFFF"/>
+        <w:spacing w:after="0" w:line="240" w:lineRule="auto"/>
+        <w:rPr>
+          <w:rFonts w:eastAsia="Times New Roman" w:cstheme="minorHAnsi"/>
+          <w:color w:val="292929"/>
+          <w:spacing w:val="-1"/>
+          <w:sz w:val="24"/>
+          <w:szCs w:val="24"/>
+          <w:lang w:bidi="ta-IN"/>
+        </w:rPr>
+      </w:pPr>
+      <w:r>
+        <w:rPr>
+          <w:rFonts w:eastAsia="Times New Roman" w:cstheme="minorHAnsi"/>
+          <w:color w:val="292929"/>
+          <w:spacing w:val="-1"/>
+          <w:sz w:val="24"/>
+          <w:szCs w:val="24"/>
+          <w:lang w:bidi="ta-IN"/>
+        </w:rPr>
+        <w:t xml:space="preserve">  "dependencies": {</w:t>
+      </w:r>
+    </w:p>
+    <w:p>
+      <w:pPr>
+        <w:shd w:val="clear" w:color="auto" w:fill="FFFFFF"/>
+        <w:spacing w:after="0" w:line="240" w:lineRule="auto"/>
+        <w:rPr>
+          <w:rFonts w:eastAsia="Times New Roman" w:cstheme="minorHAnsi"/>
+          <w:color w:val="292929"/>
+          <w:spacing w:val="-1"/>
+          <w:sz w:val="24"/>
+          <w:szCs w:val="24"/>
+          <w:lang w:bidi="ta-IN"/>
+        </w:rPr>
+      </w:pPr>
+      <w:r>
+        <w:rPr>
+          <w:rFonts w:eastAsia="Times New Roman" w:cstheme="minorHAnsi"/>
+          <w:color w:val="292929"/>
+          <w:spacing w:val="-1"/>
+          <w:sz w:val="24"/>
+          <w:szCs w:val="24"/>
+          <w:lang w:bidi="ta-IN"/>
+        </w:rPr>
+        <w:t xml:space="preserve">    "</w:t>
+      </w:r>
+      <w:proofErr w:type="gramStart"/>
+      <w:r>
+        <w:rPr>
+          <w:rFonts w:eastAsia="Times New Roman" w:cstheme="minorHAnsi"/>
+          <w:color w:val="292929"/>
+          <w:spacing w:val="-1"/>
+          <w:sz w:val="24"/>
+          <w:szCs w:val="24"/>
+          <w:lang w:bidi="ta-IN"/>
+        </w:rPr>
+        <w:t>body</w:t>
+      </w:r>
+      <w:proofErr w:type="gramEnd"/>
+      <w:r>
+        <w:rPr>
+          <w:rFonts w:eastAsia="Times New Roman" w:cstheme="minorHAnsi"/>
+          <w:color w:val="292929"/>
+          <w:spacing w:val="-1"/>
+          <w:sz w:val="24"/>
+          <w:szCs w:val="24"/>
+          <w:lang w:bidi="ta-IN"/>
+        </w:rPr>
+        <w:t>-parser": "^1.17.2",</w:t>
+      </w:r>
+    </w:p>
+    <w:p>
+      <w:pPr>
+        <w:shd w:val="clear" w:color="auto" w:fill="FFFFFF"/>
+        <w:spacing w:after="0" w:line="240" w:lineRule="auto"/>
+        <w:rPr>
+          <w:rFonts w:eastAsia="Times New Roman" w:cstheme="minorHAnsi"/>
+          <w:color w:val="292929"/>
+          <w:spacing w:val="-1"/>
+          <w:sz w:val="24"/>
+          <w:szCs w:val="24"/>
+          <w:lang w:bidi="ta-IN"/>
+        </w:rPr>
+      </w:pPr>
+      <w:r>
+        <w:rPr>
+          <w:rFonts w:eastAsia="Times New Roman" w:cstheme="minorHAnsi"/>
+          <w:color w:val="292929"/>
+          <w:spacing w:val="-1"/>
+          <w:sz w:val="24"/>
+          <w:szCs w:val="24"/>
+          <w:lang w:bidi="ta-IN"/>
+        </w:rPr>
+        <w:t xml:space="preserve">    "</w:t>
+      </w:r>
+      <w:proofErr w:type="gramStart"/>
+      <w:r>
+        <w:rPr>
+          <w:rFonts w:eastAsia="Times New Roman" w:cstheme="minorHAnsi"/>
+          <w:color w:val="292929"/>
+          <w:spacing w:val="-1"/>
+          <w:sz w:val="24"/>
+          <w:szCs w:val="24"/>
+          <w:lang w:bidi="ta-IN"/>
+        </w:rPr>
+        <w:t>cookie</w:t>
+      </w:r>
+      <w:proofErr w:type="gramEnd"/>
+      <w:r>
+        <w:rPr>
+          <w:rFonts w:eastAsia="Times New Roman" w:cstheme="minorHAnsi"/>
+          <w:color w:val="292929"/>
+          <w:spacing w:val="-1"/>
+          <w:sz w:val="24"/>
+          <w:szCs w:val="24"/>
+          <w:lang w:bidi="ta-IN"/>
+        </w:rPr>
+        <w:t>-parser": "^1.4.3",</w:t>
+      </w:r>
+    </w:p>
+    <w:p>
+      <w:pPr>
+        <w:shd w:val="clear" w:color="auto" w:fill="FFFFFF"/>
+        <w:spacing w:after="0" w:line="240" w:lineRule="auto"/>
+        <w:rPr>
+          <w:rFonts w:eastAsia="Times New Roman" w:cstheme="minorHAnsi"/>
+          <w:color w:val="292929"/>
+          <w:spacing w:val="-1"/>
+          <w:sz w:val="24"/>
+          <w:szCs w:val="24"/>
+          <w:lang w:bidi="ta-IN"/>
+        </w:rPr>
+      </w:pPr>
+      <w:r>
+        <w:rPr>
+          <w:rFonts w:eastAsia="Times New Roman" w:cstheme="minorHAnsi"/>
+          <w:color w:val="292929"/>
+          <w:spacing w:val="-1"/>
+          <w:sz w:val="24"/>
+          <w:szCs w:val="24"/>
+          <w:lang w:bidi="ta-IN"/>
+        </w:rPr>
+        <w:t xml:space="preserve">    "</w:t>
+      </w:r>
+      <w:proofErr w:type="spellStart"/>
+      <w:r>
+        <w:rPr>
+          <w:rFonts w:eastAsia="Times New Roman" w:cstheme="minorHAnsi"/>
+          <w:color w:val="292929"/>
+          <w:spacing w:val="-1"/>
+          <w:sz w:val="24"/>
+          <w:szCs w:val="24"/>
+          <w:lang w:bidi="ta-IN"/>
+        </w:rPr>
+        <w:t>ejs</w:t>
+      </w:r>
+      <w:proofErr w:type="spellEnd"/>
+      <w:r>
+        <w:rPr>
+          <w:rFonts w:eastAsia="Times New Roman" w:cstheme="minorHAnsi"/>
+          <w:color w:val="292929"/>
+          <w:spacing w:val="-1"/>
+          <w:sz w:val="24"/>
+          <w:szCs w:val="24"/>
+          <w:lang w:bidi="ta-IN"/>
+        </w:rPr>
+        <w:t>": "^2.5.6",</w:t>
+      </w:r>
+    </w:p>
+    <w:p>
+      <w:pPr>
+        <w:shd w:val="clear" w:color="auto" w:fill="FFFFFF"/>
+        <w:spacing w:after="0" w:line="240" w:lineRule="auto"/>
+        <w:rPr>
+          <w:rFonts w:eastAsia="Times New Roman" w:cstheme="minorHAnsi"/>
+          <w:color w:val="292929"/>
+          <w:spacing w:val="-1"/>
+          <w:sz w:val="24"/>
+          <w:szCs w:val="24"/>
+          <w:lang w:bidi="ta-IN"/>
+        </w:rPr>
+      </w:pPr>
+      <w:r>
+        <w:rPr>
+          <w:rFonts w:eastAsia="Times New Roman" w:cstheme="minorHAnsi"/>
+          <w:color w:val="292929"/>
+          <w:spacing w:val="-1"/>
+          <w:sz w:val="24"/>
+          <w:szCs w:val="24"/>
+          <w:lang w:bidi="ta-IN"/>
+        </w:rPr>
+        <w:t xml:space="preserve">    "express": "^4.15.3",</w:t>
+      </w:r>
+    </w:p>
+    <w:p>
+      <w:pPr>
+        <w:shd w:val="clear" w:color="auto" w:fill="FFFFFF"/>
+        <w:spacing w:after="0" w:line="240" w:lineRule="auto"/>
+        <w:rPr>
+          <w:rFonts w:eastAsia="Times New Roman" w:cstheme="minorHAnsi"/>
+          <w:color w:val="292929"/>
+          <w:spacing w:val="-1"/>
+          <w:sz w:val="24"/>
+          <w:szCs w:val="24"/>
+          <w:lang w:bidi="ta-IN"/>
+        </w:rPr>
+      </w:pPr>
+      <w:r>
+        <w:rPr>
+          <w:rFonts w:eastAsia="Times New Roman" w:cstheme="minorHAnsi"/>
+          <w:color w:val="292929"/>
+          <w:spacing w:val="-1"/>
+          <w:sz w:val="24"/>
+          <w:szCs w:val="24"/>
+          <w:lang w:bidi="ta-IN"/>
+        </w:rPr>
+        <w:t xml:space="preserve">    "</w:t>
+      </w:r>
+      <w:proofErr w:type="gramStart"/>
+      <w:r>
+        <w:rPr>
+          <w:rFonts w:eastAsia="Times New Roman" w:cstheme="minorHAnsi"/>
+          <w:color w:val="292929"/>
+          <w:spacing w:val="-1"/>
+          <w:sz w:val="24"/>
+          <w:szCs w:val="24"/>
+          <w:lang w:bidi="ta-IN"/>
+        </w:rPr>
+        <w:t>express</w:t>
+      </w:r>
+      <w:proofErr w:type="gramEnd"/>
+      <w:r>
+        <w:rPr>
+          <w:rFonts w:eastAsia="Times New Roman" w:cstheme="minorHAnsi"/>
+          <w:color w:val="292929"/>
+          <w:spacing w:val="-1"/>
+          <w:sz w:val="24"/>
+          <w:szCs w:val="24"/>
+          <w:lang w:bidi="ta-IN"/>
+        </w:rPr>
+        <w:t>-flash": "0.0.2",</w:t>
+      </w:r>
+    </w:p>
+    <w:p>
+      <w:pPr>
+        <w:shd w:val="clear" w:color="auto" w:fill="FFFFFF"/>
+        <w:spacing w:after="0" w:line="240" w:lineRule="auto"/>
+        <w:rPr>
+          <w:rFonts w:eastAsia="Times New Roman" w:cstheme="minorHAnsi"/>
+          <w:color w:val="292929"/>
+          <w:spacing w:val="-1"/>
+          <w:sz w:val="24"/>
+          <w:szCs w:val="24"/>
+          <w:lang w:bidi="ta-IN"/>
+        </w:rPr>
+      </w:pPr>
+      <w:r>
+        <w:rPr>
+          <w:rFonts w:eastAsia="Times New Roman" w:cstheme="minorHAnsi"/>
+          <w:color w:val="292929"/>
+          <w:spacing w:val="-1"/>
+          <w:sz w:val="24"/>
+          <w:szCs w:val="24"/>
+          <w:lang w:bidi="ta-IN"/>
+        </w:rPr>
+        <w:t xml:space="preserve">    "</w:t>
+      </w:r>
+      <w:proofErr w:type="gramStart"/>
+      <w:r>
+        <w:rPr>
+          <w:rFonts w:eastAsia="Times New Roman" w:cstheme="minorHAnsi"/>
+          <w:color w:val="292929"/>
+          <w:spacing w:val="-1"/>
+          <w:sz w:val="24"/>
+          <w:szCs w:val="24"/>
+          <w:lang w:bidi="ta-IN"/>
+        </w:rPr>
+        <w:t>express</w:t>
+      </w:r>
+      <w:proofErr w:type="gramEnd"/>
+      <w:r>
+        <w:rPr>
+          <w:rFonts w:eastAsia="Times New Roman" w:cstheme="minorHAnsi"/>
+          <w:color w:val="292929"/>
+          <w:spacing w:val="-1"/>
+          <w:sz w:val="24"/>
+          <w:szCs w:val="24"/>
+          <w:lang w:bidi="ta-IN"/>
+        </w:rPr>
+        <w:t>-</w:t>
+      </w:r>
+      <w:proofErr w:type="spellStart"/>
+      <w:r>
+        <w:rPr>
+          <w:rFonts w:eastAsia="Times New Roman" w:cstheme="minorHAnsi"/>
+          <w:color w:val="292929"/>
+          <w:spacing w:val="-1"/>
+          <w:sz w:val="24"/>
+          <w:szCs w:val="24"/>
+          <w:lang w:bidi="ta-IN"/>
+        </w:rPr>
+        <w:t>myconnection</w:t>
+      </w:r>
+      <w:proofErr w:type="spellEnd"/>
+      <w:r>
+        <w:rPr>
+          <w:rFonts w:eastAsia="Times New Roman" w:cstheme="minorHAnsi"/>
+          <w:color w:val="292929"/>
+          <w:spacing w:val="-1"/>
+          <w:sz w:val="24"/>
+          <w:szCs w:val="24"/>
+          <w:lang w:bidi="ta-IN"/>
+        </w:rPr>
+        <w:t>": "^1.0.4",</w:t>
+      </w:r>
+    </w:p>
+    <w:p>
+      <w:pPr>
+        <w:shd w:val="clear" w:color="auto" w:fill="FFFFFF"/>
+        <w:spacing w:after="0" w:line="240" w:lineRule="auto"/>
+        <w:rPr>
+          <w:rFonts w:eastAsia="Times New Roman" w:cstheme="minorHAnsi"/>
+          <w:color w:val="292929"/>
+          <w:spacing w:val="-1"/>
+          <w:sz w:val="24"/>
+          <w:szCs w:val="24"/>
+          <w:lang w:bidi="ta-IN"/>
+        </w:rPr>
+      </w:pPr>
+      <w:r>
+        <w:rPr>
+          <w:rFonts w:eastAsia="Times New Roman" w:cstheme="minorHAnsi"/>
+          <w:color w:val="292929"/>
+          <w:spacing w:val="-1"/>
+          <w:sz w:val="24"/>
+          <w:szCs w:val="24"/>
+          <w:lang w:bidi="ta-IN"/>
+        </w:rPr>
+        <w:t xml:space="preserve">    "</w:t>
+      </w:r>
+      <w:proofErr w:type="gramStart"/>
+      <w:r>
+        <w:rPr>
+          <w:rFonts w:eastAsia="Times New Roman" w:cstheme="minorHAnsi"/>
+          <w:color w:val="292929"/>
+          <w:spacing w:val="-1"/>
+          <w:sz w:val="24"/>
+          <w:szCs w:val="24"/>
+          <w:lang w:bidi="ta-IN"/>
+        </w:rPr>
+        <w:t>express</w:t>
+      </w:r>
+      <w:proofErr w:type="gramEnd"/>
+      <w:r>
+        <w:rPr>
+          <w:rFonts w:eastAsia="Times New Roman" w:cstheme="minorHAnsi"/>
+          <w:color w:val="292929"/>
+          <w:spacing w:val="-1"/>
+          <w:sz w:val="24"/>
+          <w:szCs w:val="24"/>
+          <w:lang w:bidi="ta-IN"/>
+        </w:rPr>
+        <w:t>-session": "^1.15.3",</w:t>
+      </w:r>
+    </w:p>
+    <w:p>
+      <w:pPr>
+        <w:shd w:val="clear" w:color="auto" w:fill="FFFFFF"/>
+        <w:spacing w:after="0" w:line="240" w:lineRule="auto"/>
+        <w:rPr>
+          <w:rFonts w:eastAsia="Times New Roman" w:cstheme="minorHAnsi"/>
+          <w:color w:val="292929"/>
+          <w:spacing w:val="-1"/>
+          <w:sz w:val="24"/>
+          <w:szCs w:val="24"/>
+          <w:lang w:bidi="ta-IN"/>
+        </w:rPr>
+      </w:pPr>
+      <w:r>
+        <w:rPr>
+          <w:rFonts w:eastAsia="Times New Roman" w:cstheme="minorHAnsi"/>
+          <w:color w:val="292929"/>
+          <w:spacing w:val="-1"/>
+          <w:sz w:val="24"/>
+          <w:szCs w:val="24"/>
+          <w:lang w:bidi="ta-IN"/>
+        </w:rPr>
+        <w:t xml:space="preserve">    "</w:t>
+      </w:r>
+      <w:proofErr w:type="gramStart"/>
+      <w:r>
+        <w:rPr>
+          <w:rFonts w:eastAsia="Times New Roman" w:cstheme="minorHAnsi"/>
+          <w:color w:val="292929"/>
+          <w:spacing w:val="-1"/>
+          <w:sz w:val="24"/>
+          <w:szCs w:val="24"/>
+          <w:lang w:bidi="ta-IN"/>
+        </w:rPr>
+        <w:t>express</w:t>
+      </w:r>
+      <w:proofErr w:type="gramEnd"/>
+      <w:r>
+        <w:rPr>
+          <w:rFonts w:eastAsia="Times New Roman" w:cstheme="minorHAnsi"/>
+          <w:color w:val="292929"/>
+          <w:spacing w:val="-1"/>
+          <w:sz w:val="24"/>
+          <w:szCs w:val="24"/>
+          <w:lang w:bidi="ta-IN"/>
+        </w:rPr>
+        <w:t>-validator": "^3.2.0",</w:t>
+      </w:r>
+    </w:p>
+    <w:p>
+      <w:pPr>
+        <w:shd w:val="clear" w:color="auto" w:fill="FFFFFF"/>
+        <w:spacing w:after="0" w:line="240" w:lineRule="auto"/>
+        <w:rPr>
+          <w:rFonts w:eastAsia="Times New Roman" w:cstheme="minorHAnsi"/>
+          <w:color w:val="292929"/>
+          <w:spacing w:val="-1"/>
+          <w:sz w:val="24"/>
+          <w:szCs w:val="24"/>
+          <w:lang w:bidi="ta-IN"/>
+        </w:rPr>
+      </w:pPr>
+      <w:r>
+        <w:rPr>
+          <w:rFonts w:eastAsia="Times New Roman" w:cstheme="minorHAnsi"/>
+          <w:color w:val="292929"/>
+          <w:spacing w:val="-1"/>
+          <w:sz w:val="24"/>
+          <w:szCs w:val="24"/>
+          <w:lang w:bidi="ta-IN"/>
+        </w:rPr>
+        <w:t xml:space="preserve">    "</w:t>
+      </w:r>
+      <w:proofErr w:type="gramStart"/>
+      <w:r>
+        <w:rPr>
+          <w:rFonts w:eastAsia="Times New Roman" w:cstheme="minorHAnsi"/>
+          <w:color w:val="292929"/>
+          <w:spacing w:val="-1"/>
+          <w:sz w:val="24"/>
+          <w:szCs w:val="24"/>
+          <w:lang w:bidi="ta-IN"/>
+        </w:rPr>
+        <w:t>method</w:t>
+      </w:r>
+      <w:proofErr w:type="gramEnd"/>
+      <w:r>
+        <w:rPr>
+          <w:rFonts w:eastAsia="Times New Roman" w:cstheme="minorHAnsi"/>
+          <w:color w:val="292929"/>
+          <w:spacing w:val="-1"/>
+          <w:sz w:val="24"/>
+          <w:szCs w:val="24"/>
+          <w:lang w:bidi="ta-IN"/>
+        </w:rPr>
+        <w:t>-override": "^2.3.9",</w:t>
+      </w:r>
+    </w:p>
+    <w:p>
+      <w:pPr>
+        <w:shd w:val="clear" w:color="auto" w:fill="FFFFFF"/>
+        <w:spacing w:after="0" w:line="240" w:lineRule="auto"/>
+        <w:rPr>
+          <w:rFonts w:eastAsia="Times New Roman" w:cstheme="minorHAnsi"/>
+          <w:color w:val="292929"/>
+          <w:spacing w:val="-1"/>
+          <w:sz w:val="24"/>
+          <w:szCs w:val="24"/>
+          <w:lang w:bidi="ta-IN"/>
+        </w:rPr>
+      </w:pPr>
+      <w:r>
+        <w:rPr>
+          <w:rFonts w:eastAsia="Times New Roman" w:cstheme="minorHAnsi"/>
+          <w:color w:val="292929"/>
+          <w:spacing w:val="-1"/>
+          <w:sz w:val="24"/>
+          <w:szCs w:val="24"/>
+          <w:lang w:bidi="ta-IN"/>
+        </w:rPr>
+        <w:t xml:space="preserve">    "</w:t>
+      </w:r>
+      <w:proofErr w:type="spellStart"/>
+      <w:r>
+        <w:rPr>
+          <w:rFonts w:eastAsia="Times New Roman" w:cstheme="minorHAnsi"/>
+          <w:color w:val="292929"/>
+          <w:spacing w:val="-1"/>
+          <w:sz w:val="24"/>
+          <w:szCs w:val="24"/>
+          <w:lang w:bidi="ta-IN"/>
+        </w:rPr>
+        <w:t>mysql</w:t>
+      </w:r>
+      <w:proofErr w:type="spellEnd"/>
+      <w:r>
+        <w:rPr>
+          <w:rFonts w:eastAsia="Times New Roman" w:cstheme="minorHAnsi"/>
+          <w:color w:val="292929"/>
+          <w:spacing w:val="-1"/>
+          <w:sz w:val="24"/>
+          <w:szCs w:val="24"/>
+          <w:lang w:bidi="ta-IN"/>
+        </w:rPr>
+        <w:t>": "^2.13.0"</w:t>
+      </w:r>
+    </w:p>
+    <w:p>
+      <w:pPr>
+        <w:shd w:val="clear" w:color="auto" w:fill="FFFFFF"/>
+        <w:spacing w:after="0" w:line="240" w:lineRule="auto"/>
+        <w:rPr>
+          <w:rFonts w:eastAsia="Times New Roman" w:cstheme="minorHAnsi"/>
+          <w:color w:val="292929"/>
+          <w:spacing w:val="-1"/>
+          <w:sz w:val="24"/>
+          <w:szCs w:val="24"/>
+          <w:lang w:bidi="ta-IN"/>
+        </w:rPr>
+      </w:pPr>
+      <w:r>
+        <w:rPr>
+          <w:rFonts w:eastAsia="Times New Roman" w:cstheme="minorHAnsi"/>
+          <w:color w:val="292929"/>
+          <w:spacing w:val="-1"/>
+          <w:sz w:val="24"/>
+          <w:szCs w:val="24"/>
+          <w:lang w:bidi="ta-IN"/>
+        </w:rPr>
+        <w:t xml:space="preserve">  }</w:t>
+      </w:r>
+    </w:p>
+    <w:p>
+      <w:pPr>
+        <w:shd w:val="clear" w:color="auto" w:fill="FFFFFF"/>
+        <w:spacing w:after="0" w:line="240" w:lineRule="auto"/>
+        <w:rPr>
+          <w:rFonts w:eastAsia="Times New Roman" w:cstheme="minorHAnsi"/>
+          <w:color w:val="292929"/>
+          <w:spacing w:val="-1"/>
+          <w:sz w:val="24"/>
+          <w:szCs w:val="24"/>
+          <w:lang w:bidi="ta-IN"/>
+        </w:rPr>
+      </w:pPr>
+      <w:r>
+        <w:rPr>
+          <w:rFonts w:eastAsia="Times New Roman" w:cstheme="minorHAnsi"/>
+          <w:color w:val="292929"/>
+          <w:spacing w:val="-1"/>
+          <w:sz w:val="24"/>
+          <w:szCs w:val="24"/>
+          <w:lang w:bidi="ta-IN"/>
+        </w:rPr>
+        <w:t>}</w:t>
+      </w:r>
+    </w:p>
+    <w:p>
+      <w:pPr>
+        <w:shd w:val="clear" w:color="auto" w:fill="FFFFFF"/>
+        <w:spacing w:after="0" w:line="240" w:lineRule="auto"/>
+        <w:rPr>
+          <w:rFonts w:eastAsia="Times New Roman" w:cstheme="minorHAnsi"/>
+          <w:color w:val="292929"/>
+          <w:spacing w:val="-1"/>
+          <w:sz w:val="24"/>
+          <w:szCs w:val="24"/>
+          <w:lang w:bidi="ta-IN"/>
+        </w:rPr>
+      </w:pPr>
+      <w:r>
+        <w:rPr>
+          <w:rFonts w:eastAsia="Times New Roman" w:cstheme="minorHAnsi"/>
+          <w:color w:val="292929"/>
+          <w:spacing w:val="-1"/>
+          <w:sz w:val="24"/>
+          <w:szCs w:val="24"/>
+          <w:lang w:bidi="ta-IN"/>
+        </w:rPr>
+        <w:t xml:space="preserve">After we defined our dependencies in </w:t>
+      </w:r>
+      <w:proofErr w:type="spellStart"/>
+      <w:r>
+        <w:rPr>
+          <w:rFonts w:eastAsia="Times New Roman" w:cstheme="minorHAnsi"/>
+          <w:color w:val="292929"/>
+          <w:spacing w:val="-1"/>
+          <w:sz w:val="24"/>
+          <w:szCs w:val="24"/>
+          <w:lang w:bidi="ta-IN"/>
+        </w:rPr>
+        <w:t>package.json</w:t>
+      </w:r>
+      <w:proofErr w:type="spellEnd"/>
+      <w:r>
+        <w:rPr>
+          <w:rFonts w:eastAsia="Times New Roman" w:cstheme="minorHAnsi"/>
+          <w:color w:val="292929"/>
+          <w:spacing w:val="-1"/>
+          <w:sz w:val="24"/>
+          <w:szCs w:val="24"/>
+          <w:lang w:bidi="ta-IN"/>
+        </w:rPr>
+        <w:t xml:space="preserve"> file we are ready to install them:</w:t>
+      </w:r>
     </w:p>
     <w:p>
       <w:pPr>
@@ -1894,97 +1894,13 @@
         <w:spacing w:after="0" w:line="240" w:lineRule="auto"/>
         <w:rPr>
           <w:rFonts w:eastAsia="Times New Roman" w:cstheme="minorHAnsi"/>
-          <w:sz w:val="24"/>
-          <w:szCs w:val="24"/>
-          <w:lang w:bidi="ta-IN"/>
-        </w:rPr>
-      </w:pPr>
-      <w:proofErr w:type="spellStart"/>
-      <w:r>
-        <w:rPr>
-          <w:rFonts w:eastAsia="Times New Roman" w:cstheme="minorHAnsi"/>
-          <w:color w:val="292929"/>
-          <w:spacing w:val="-5"/>
-          <w:sz w:val="24"/>
-          <w:szCs w:val="24"/>
-          <w:lang w:bidi="ta-IN"/>
-        </w:rPr>
-        <w:t>npm</w:t>
-      </w:r>
-      <w:proofErr w:type="spellEnd"/>
-      <w:r>
-        <w:rPr>
-          <w:rFonts w:eastAsia="Times New Roman" w:cstheme="minorHAnsi"/>
-          <w:color w:val="292929"/>
-          <w:spacing w:val="-5"/>
-          <w:sz w:val="24"/>
-          <w:szCs w:val="24"/>
-          <w:lang w:bidi="ta-IN"/>
-        </w:rPr>
-        <w:t xml:space="preserve"> install</w:t>
-      </w:r>
-    </w:p>
-    <w:p>
-      <w:pPr>
-        <w:shd w:val="clear" w:color="auto" w:fill="FFFFFF"/>
-        <w:spacing w:after="0" w:line="240" w:lineRule="auto"/>
-        <w:rPr>
-          <w:rFonts w:eastAsia="Times New Roman" w:cstheme="minorHAnsi"/>
-          <w:color w:val="292929"/>
-          <w:spacing w:val="-1"/>
-          <w:sz w:val="24"/>
-          <w:szCs w:val="24"/>
-          <w:lang w:bidi="ta-IN"/>
-        </w:rPr>
-      </w:pPr>
-      <w:r>
-        <w:rPr>
-          <w:rFonts w:eastAsia="Times New Roman" w:cstheme="minorHAnsi"/>
-          <w:color w:val="292929"/>
-          <w:spacing w:val="-1"/>
-          <w:sz w:val="24"/>
-          <w:szCs w:val="24"/>
-          <w:lang w:bidi="ta-IN"/>
-        </w:rPr>
-        <w:t>Create a new file in the project root called </w:t>
-      </w:r>
-      <w:r>
-        <w:rPr>
-          <w:rFonts w:eastAsia="Times New Roman" w:cstheme="minorHAnsi"/>
-          <w:b/>
-          <w:bCs/>
-          <w:color w:val="292929"/>
-          <w:spacing w:val="-1"/>
-          <w:sz w:val="24"/>
-          <w:szCs w:val="24"/>
-          <w:lang w:bidi="ta-IN"/>
-        </w:rPr>
-        <w:t>apps</w:t>
-      </w:r>
-      <w:r>
-        <w:rPr>
-          <w:rFonts w:eastAsia="Times New Roman" w:cstheme="minorHAnsi"/>
-          <w:b/>
-          <w:bCs/>
-          <w:color w:val="292929"/>
-          <w:spacing w:val="-1"/>
-          <w:sz w:val="24"/>
-          <w:szCs w:val="24"/>
-          <w:lang w:bidi="ta-IN"/>
-        </w:rPr>
-        <w:t>.js</w:t>
-      </w:r>
-      <w:r>
-        <w:rPr>
-          <w:rFonts w:eastAsia="Times New Roman" w:cstheme="minorHAnsi"/>
-          <w:color w:val="292929"/>
-          <w:spacing w:val="-1"/>
-          <w:sz w:val="24"/>
-          <w:szCs w:val="24"/>
-          <w:lang w:bidi="ta-IN"/>
-        </w:rPr>
-        <w:t> </w:t>
-      </w:r>
+          <w:color w:val="292929"/>
+          <w:spacing w:val="-5"/>
+          <w:sz w:val="24"/>
+          <w:szCs w:val="24"/>
+          <w:lang w:bidi="ta-IN"/>
+        </w:rPr>
+      </w:pPr>
     </w:p>
     <w:p>
       <w:pPr>
@@ -2010,13 +1926,97 @@
         <w:spacing w:after="0" w:line="240" w:lineRule="auto"/>
         <w:rPr>
           <w:rFonts w:eastAsia="Times New Roman" w:cstheme="minorHAnsi"/>
-          <w:color w:val="292929"/>
-          <w:spacing w:val="-5"/>
-          <w:sz w:val="24"/>
-          <w:szCs w:val="24"/>
-          <w:lang w:bidi="ta-IN"/>
-        </w:rPr>
-      </w:pPr>
+          <w:sz w:val="24"/>
+          <w:szCs w:val="24"/>
+          <w:lang w:bidi="ta-IN"/>
+        </w:rPr>
+      </w:pPr>
+      <w:proofErr w:type="spellStart"/>
+      <w:r>
+        <w:rPr>
+          <w:rFonts w:eastAsia="Times New Roman" w:cstheme="minorHAnsi"/>
+          <w:color w:val="292929"/>
+          <w:spacing w:val="-5"/>
+          <w:sz w:val="24"/>
+          <w:szCs w:val="24"/>
+          <w:lang w:bidi="ta-IN"/>
+        </w:rPr>
+        <w:t>npm</w:t>
+      </w:r>
+      <w:proofErr w:type="spellEnd"/>
+      <w:r>
+        <w:rPr>
+          <w:rFonts w:eastAsia="Times New Roman" w:cstheme="minorHAnsi"/>
+          <w:color w:val="292929"/>
+          <w:spacing w:val="-5"/>
+          <w:sz w:val="24"/>
+          <w:szCs w:val="24"/>
+          <w:lang w:bidi="ta-IN"/>
+        </w:rPr>
+        <w:t xml:space="preserve"> install</w:t>
+      </w:r>
+    </w:p>
+    <w:p>
+      <w:pPr>
+        <w:shd w:val="clear" w:color="auto" w:fill="FFFFFF"/>
+        <w:spacing w:after="0" w:line="240" w:lineRule="auto"/>
+        <w:rPr>
+          <w:rFonts w:eastAsia="Times New Roman" w:cstheme="minorHAnsi"/>
+          <w:color w:val="292929"/>
+          <w:spacing w:val="-1"/>
+          <w:sz w:val="24"/>
+          <w:szCs w:val="24"/>
+          <w:lang w:bidi="ta-IN"/>
+        </w:rPr>
+      </w:pPr>
+      <w:r>
+        <w:rPr>
+          <w:rFonts w:eastAsia="Times New Roman" w:cstheme="minorHAnsi"/>
+          <w:color w:val="292929"/>
+          <w:spacing w:val="-1"/>
+          <w:sz w:val="24"/>
+          <w:szCs w:val="24"/>
+          <w:lang w:bidi="ta-IN"/>
+        </w:rPr>
+        <w:t>Create a new file in the project root called </w:t>
+      </w:r>
+      <w:r>
+        <w:rPr>
+          <w:rFonts w:eastAsia="Times New Roman" w:cstheme="minorHAnsi"/>
+          <w:b/>
+          <w:bCs/>
+          <w:color w:val="292929"/>
+          <w:spacing w:val="-1"/>
+          <w:sz w:val="24"/>
+          <w:szCs w:val="24"/>
+          <w:lang w:bidi="ta-IN"/>
+        </w:rPr>
+        <w:t>app</w:t>
+      </w:r>
+      <w:r>
+        <w:rPr>
+          <w:rFonts w:eastAsia="Times New Roman" w:cstheme="minorHAnsi"/>
+          <w:b/>
+          <w:bCs/>
+          <w:color w:val="292929"/>
+          <w:spacing w:val="-1"/>
+          <w:sz w:val="24"/>
+          <w:szCs w:val="24"/>
+          <w:lang w:bidi="ta-IN"/>
+        </w:rPr>
+        <w:t>.js</w:t>
+      </w:r>
+      <w:r>
+        <w:rPr>
+          <w:rFonts w:eastAsia="Times New Roman" w:cstheme="minorHAnsi"/>
+          <w:color w:val="292929"/>
+          <w:spacing w:val="-1"/>
+          <w:sz w:val="24"/>
+          <w:szCs w:val="24"/>
+          <w:lang w:bidi="ta-IN"/>
+        </w:rPr>
+        <w:t> </w:t>
+      </w:r>
     </w:p>
     <w:p>
       <w:pPr>
@@ -2052,31 +2052,6 @@
     </w:p>
     <w:p>
       <w:pPr>
-        <w:shd w:val="clear" w:color="auto" w:fill="FFFFFF"/>
-        <w:spacing w:after="0" w:line="240" w:lineRule="auto"/>
-        <w:rPr>
-          <w:rFonts w:eastAsia="Times New Roman" w:cstheme="minorHAnsi"/>
-          <w:color w:val="292929"/>
-          <w:spacing w:val="-1"/>
-          <w:sz w:val="24"/>
-          <w:szCs w:val="24"/>
-          <w:lang w:bidi="ta-IN"/>
-        </w:rPr>
-      </w:pPr>
-      <w:r>
-        <w:rPr>
-          <w:rFonts w:eastAsia="Times New Roman" w:cstheme="minorHAnsi"/>
-          <w:color w:val="292929"/>
-          <w:spacing w:val="-1"/>
-          <w:sz w:val="24"/>
-          <w:szCs w:val="24"/>
-          <w:lang w:bidi="ta-IN"/>
-        </w:rPr>
-        <w:t>Now we are ready to run our app:</w:t>
-      </w:r>
-    </w:p>
-    <w:p>
-      <w:pPr>
         <w:shd w:val="clear" w:color="auto" w:fill="F2F2F2"/>
         <w:tabs>
           <w:tab w:val="left" w:pos="916"/>
@@ -2109,6 +2084,31 @@
     </w:p>
     <w:p>
       <w:pPr>
+        <w:shd w:val="clear" w:color="auto" w:fill="FFFFFF"/>
+        <w:spacing w:after="0" w:line="240" w:lineRule="auto"/>
+        <w:rPr>
+          <w:rFonts w:eastAsia="Times New Roman" w:cstheme="minorHAnsi"/>
+          <w:color w:val="292929"/>
+          <w:spacing w:val="-1"/>
+          <w:sz w:val="24"/>
+          <w:szCs w:val="24"/>
+          <w:lang w:bidi="ta-IN"/>
+        </w:rPr>
+      </w:pPr>
+      <w:r>
+        <w:rPr>
+          <w:rFonts w:eastAsia="Times New Roman" w:cstheme="minorHAnsi"/>
+          <w:color w:val="292929"/>
+          <w:spacing w:val="-1"/>
+          <w:sz w:val="24"/>
+          <w:szCs w:val="24"/>
+          <w:lang w:bidi="ta-IN"/>
+        </w:rPr>
+        <w:t>Now we are ready to run our app:</w:t>
+      </w:r>
+    </w:p>
+    <w:p>
+      <w:pPr>
         <w:shd w:val="clear" w:color="auto" w:fill="F2F2F2"/>
         <w:tabs>
           <w:tab w:val="left" w:pos="916"/>
@@ -2131,310 +2131,13 @@
         <w:spacing w:after="0" w:line="240" w:lineRule="auto"/>
         <w:rPr>
           <w:rFonts w:eastAsia="Times New Roman" w:cstheme="minorHAnsi"/>
-          <w:sz w:val="24"/>
-          <w:szCs w:val="24"/>
-          <w:lang w:bidi="ta-IN"/>
-        </w:rPr>
-      </w:pPr>
-      <w:r>
-        <w:rPr>
-          <w:rFonts w:eastAsia="Times New Roman" w:cstheme="minorHAnsi"/>
-          <w:color w:val="292929"/>
-          <w:spacing w:val="-5"/>
-          <w:sz w:val="24"/>
-          <w:szCs w:val="24"/>
-          <w:lang w:bidi="ta-IN"/>
-        </w:rPr>
-        <w:t>node index.js</w:t>
-      </w:r>
-    </w:p>
-    <w:p>
-      <w:pPr>
-        <w:shd w:val="clear" w:color="auto" w:fill="FFFFFF"/>
-        <w:spacing w:after="0" w:line="240" w:lineRule="auto"/>
-        <w:rPr>
-          <w:rFonts w:eastAsia="Times New Roman" w:cstheme="minorHAnsi"/>
-          <w:color w:val="292929"/>
-          <w:spacing w:val="-1"/>
-          <w:sz w:val="24"/>
-          <w:szCs w:val="24"/>
-          <w:lang w:bidi="ta-IN"/>
-        </w:rPr>
-      </w:pPr>
-      <w:r>
-        <w:rPr>
-          <w:rFonts w:eastAsia="Times New Roman" w:cstheme="minorHAnsi"/>
-          <w:color w:val="292929"/>
-          <w:spacing w:val="-1"/>
-          <w:sz w:val="24"/>
-          <w:szCs w:val="24"/>
-          <w:lang w:bidi="ta-IN"/>
-        </w:rPr>
-        <w:t>You can view your app on your browser when you navigate to </w:t>
-      </w:r>
-      <w:r>
-        <w:rPr>
-          <w:rFonts w:eastAsia="Times New Roman" w:cstheme="minorHAnsi"/>
-          <w:i/>
-          <w:iCs/>
-          <w:color w:val="292929"/>
-          <w:spacing w:val="-1"/>
-          <w:sz w:val="24"/>
-          <w:szCs w:val="24"/>
-          <w:lang w:bidi="ta-IN"/>
-        </w:rPr>
-        <w:t>http://localhost:3000</w:t>
-      </w:r>
-    </w:p>
-    <w:p>
-      <w:pPr>
-        <w:shd w:val="clear" w:color="auto" w:fill="FFFFFF"/>
-        <w:spacing w:after="0" w:line="240" w:lineRule="auto"/>
-        <w:outlineLvl w:val="0"/>
-        <w:rPr>
-          <w:rFonts w:eastAsia="Times New Roman" w:cstheme="minorHAnsi"/>
-          <w:b/>
-          <w:bCs/>
-          <w:color w:val="292929"/>
-          <w:kern w:val="36"/>
-          <w:sz w:val="24"/>
-          <w:szCs w:val="24"/>
-          <w:lang w:bidi="ta-IN"/>
-        </w:rPr>
-      </w:pPr>
-    </w:p>
-    <w:p>
-      <w:pPr>
-        <w:shd w:val="clear" w:color="auto" w:fill="FFFFFF"/>
-        <w:spacing w:after="0" w:line="240" w:lineRule="auto"/>
-        <w:outlineLvl w:val="0"/>
-        <w:rPr>
-          <w:rFonts w:eastAsia="Times New Roman" w:cstheme="minorHAnsi"/>
-          <w:color w:val="292929"/>
-          <w:kern w:val="36"/>
-          <w:sz w:val="24"/>
-          <w:szCs w:val="24"/>
-          <w:lang w:bidi="ta-IN"/>
-        </w:rPr>
-      </w:pPr>
-      <w:r>
-        <w:rPr>
-          <w:rFonts w:eastAsia="Times New Roman" w:cstheme="minorHAnsi"/>
-          <w:b/>
-          <w:bCs/>
-          <w:color w:val="292929"/>
-          <w:kern w:val="36"/>
-          <w:sz w:val="24"/>
-          <w:szCs w:val="24"/>
-          <w:lang w:bidi="ta-IN"/>
-        </w:rPr>
-        <w:t>Serve Node App</w:t>
-      </w:r>
-    </w:p>
-    <w:p>
-      <w:pPr>
-        <w:shd w:val="clear" w:color="auto" w:fill="FFFFFF"/>
-        <w:spacing w:after="0" w:line="240" w:lineRule="auto"/>
-        <w:rPr>
-          <w:rFonts w:eastAsia="Times New Roman" w:cstheme="minorHAnsi"/>
-          <w:color w:val="292929"/>
-          <w:spacing w:val="-1"/>
-          <w:sz w:val="24"/>
-          <w:szCs w:val="24"/>
-          <w:lang w:bidi="ta-IN"/>
-        </w:rPr>
-      </w:pPr>
-      <w:r>
-        <w:rPr>
-          <w:rFonts w:eastAsia="Times New Roman" w:cstheme="minorHAnsi"/>
-          <w:color w:val="292929"/>
-          <w:spacing w:val="-1"/>
-          <w:sz w:val="24"/>
-          <w:szCs w:val="24"/>
-          <w:lang w:bidi="ta-IN"/>
-        </w:rPr>
-        <w:t>We are going to host our node app on a server so the entire world can see our masterpiece. We will use </w:t>
-      </w:r>
-      <w:r>
-        <w:rPr>
-          <w:rFonts w:eastAsia="Times New Roman" w:cstheme="minorHAnsi"/>
-          <w:color w:val="292929"/>
-          <w:spacing w:val="-1"/>
-          <w:sz w:val="24"/>
-          <w:szCs w:val="24"/>
-          <w:lang w:bidi="ta-IN"/>
-        </w:rPr>
-        <w:t xml:space="preserve">AWS </w:t>
-      </w:r>
-      <w:proofErr w:type="spellStart"/>
-      <w:r>
-        <w:rPr>
-          <w:rFonts w:eastAsia="Times New Roman" w:cstheme="minorHAnsi"/>
-          <w:color w:val="292929"/>
-          <w:spacing w:val="-1"/>
-          <w:sz w:val="24"/>
-          <w:szCs w:val="24"/>
-          <w:lang w:bidi="ta-IN"/>
-        </w:rPr>
-        <w:t>Cloude</w:t>
-      </w:r>
-      <w:proofErr w:type="spellEnd"/>
-      <w:r>
-        <w:rPr>
-          <w:rFonts w:eastAsia="Times New Roman" w:cstheme="minorHAnsi"/>
-          <w:color w:val="292929"/>
-          <w:spacing w:val="-1"/>
-          <w:sz w:val="24"/>
-          <w:szCs w:val="24"/>
-          <w:lang w:bidi="ta-IN"/>
-        </w:rPr>
-        <w:t xml:space="preserve"> </w:t>
-      </w:r>
-      <w:r>
-        <w:rPr>
-          <w:rFonts w:eastAsia="Times New Roman" w:cstheme="minorHAnsi"/>
-          <w:color w:val="292929"/>
-          <w:spacing w:val="-1"/>
-          <w:sz w:val="24"/>
-          <w:szCs w:val="24"/>
-          <w:lang w:bidi="ta-IN"/>
-        </w:rPr>
-        <w:t xml:space="preserve">as our hosting provider. </w:t>
-      </w:r>
-      <w:r>
-        <w:rPr>
-          <w:rFonts w:eastAsia="Times New Roman" w:cstheme="minorHAnsi"/>
-          <w:color w:val="292929"/>
-          <w:spacing w:val="-1"/>
-          <w:sz w:val="24"/>
-          <w:szCs w:val="24"/>
-          <w:lang w:bidi="ta-IN"/>
-        </w:rPr>
-        <w:t xml:space="preserve">AWS </w:t>
-      </w:r>
-      <w:r>
-        <w:rPr>
-          <w:rFonts w:eastAsia="Times New Roman" w:cstheme="minorHAnsi"/>
-          <w:color w:val="292929"/>
-          <w:spacing w:val="-1"/>
-          <w:sz w:val="24"/>
-          <w:szCs w:val="24"/>
-          <w:lang w:bidi="ta-IN"/>
-        </w:rPr>
-        <w:t>provides an easy way to configure servers and spin new instances.</w:t>
-      </w:r>
-    </w:p>
-    <w:p>
-      <w:pPr>
-        <w:shd w:val="clear" w:color="auto" w:fill="F2F2F2"/>
-        <w:spacing w:after="0" w:line="240" w:lineRule="auto"/>
-        <w:rPr>
-          <w:rFonts w:eastAsia="Times New Roman" w:cstheme="minorHAnsi"/>
-          <w:sz w:val="24"/>
-          <w:szCs w:val="24"/>
-          <w:lang w:bidi="ta-IN"/>
-        </w:rPr>
-      </w:pPr>
-    </w:p>
-    <w:p>
-      <w:pPr>
-        <w:shd w:val="clear" w:color="auto" w:fill="FFFFFF"/>
-        <w:spacing w:after="0" w:line="240" w:lineRule="auto"/>
-        <w:outlineLvl w:val="1"/>
-        <w:rPr>
-          <w:rFonts w:eastAsia="Times New Roman" w:cstheme="minorHAnsi"/>
-          <w:color w:val="292929"/>
-          <w:sz w:val="24"/>
-          <w:szCs w:val="24"/>
-          <w:lang w:bidi="ta-IN"/>
-        </w:rPr>
-      </w:pPr>
-      <w:r>
-        <w:rPr>
-          <w:rFonts w:eastAsia="Times New Roman" w:cstheme="minorHAnsi"/>
-          <w:b/>
-          <w:bCs/>
-          <w:color w:val="292929"/>
-          <w:sz w:val="24"/>
-          <w:szCs w:val="24"/>
-          <w:lang w:bidi="ta-IN"/>
-        </w:rPr>
-        <w:t>Nodejs-app Server Configuration</w:t>
-      </w:r>
-    </w:p>
-    <w:p>
-      <w:pPr>
-        <w:shd w:val="clear" w:color="auto" w:fill="FFFFFF"/>
-        <w:spacing w:after="0" w:line="240" w:lineRule="auto"/>
-        <w:rPr>
-          <w:rFonts w:eastAsia="Times New Roman" w:cstheme="minorHAnsi"/>
-          <w:color w:val="292929"/>
-          <w:spacing w:val="-1"/>
-          <w:sz w:val="24"/>
-          <w:szCs w:val="24"/>
-          <w:lang w:bidi="ta-IN"/>
-        </w:rPr>
-      </w:pPr>
-      <w:r>
-        <w:rPr>
-          <w:rFonts w:eastAsia="Times New Roman" w:cstheme="minorHAnsi"/>
-          <w:color w:val="292929"/>
-          <w:spacing w:val="-1"/>
-          <w:sz w:val="24"/>
-          <w:szCs w:val="24"/>
-          <w:lang w:bidi="ta-IN"/>
-        </w:rPr>
-        <w:t>Let’s put the DevOps hat on and set up our node server</w:t>
-      </w:r>
-    </w:p>
-    <w:p>
-      <w:pPr>
-        <w:shd w:val="clear" w:color="auto" w:fill="FFFFFF"/>
-        <w:spacing w:after="0" w:line="240" w:lineRule="auto"/>
-        <w:rPr>
-          <w:rFonts w:eastAsia="Times New Roman" w:cstheme="minorHAnsi"/>
-          <w:color w:val="292929"/>
-          <w:spacing w:val="-1"/>
-          <w:sz w:val="24"/>
-          <w:szCs w:val="24"/>
-          <w:lang w:bidi="ta-IN"/>
-        </w:rPr>
-      </w:pPr>
-      <w:r>
-        <w:rPr>
-          <w:rFonts w:eastAsia="Times New Roman" w:cstheme="minorHAnsi"/>
-          <w:color w:val="292929"/>
-          <w:spacing w:val="-1"/>
-          <w:sz w:val="24"/>
-          <w:szCs w:val="24"/>
-          <w:lang w:bidi="ta-IN"/>
-        </w:rPr>
-        <w:t xml:space="preserve">Open your terminal on your local machine and login into your </w:t>
-      </w:r>
-      <w:proofErr w:type="spellStart"/>
-      <w:r>
-        <w:rPr>
-          <w:rFonts w:eastAsia="Times New Roman" w:cstheme="minorHAnsi"/>
-          <w:color w:val="292929"/>
-          <w:spacing w:val="-1"/>
-          <w:sz w:val="24"/>
-          <w:szCs w:val="24"/>
-          <w:lang w:bidi="ta-IN"/>
-        </w:rPr>
-        <w:t>nodejs</w:t>
-      </w:r>
-      <w:proofErr w:type="spellEnd"/>
-      <w:r>
-        <w:rPr>
-          <w:rFonts w:eastAsia="Times New Roman" w:cstheme="minorHAnsi"/>
-          <w:color w:val="292929"/>
-          <w:spacing w:val="-1"/>
-          <w:sz w:val="24"/>
-          <w:szCs w:val="24"/>
-          <w:lang w:bidi="ta-IN"/>
-        </w:rPr>
-        <w:t>-app server as a root user:</w:t>
-      </w:r>
+          <w:color w:val="292929"/>
+          <w:spacing w:val="-5"/>
+          <w:sz w:val="24"/>
+          <w:szCs w:val="24"/>
+          <w:lang w:bidi="ta-IN"/>
+        </w:rPr>
+      </w:pPr>
     </w:p>
     <w:p>
       <w:pPr>
@@ -2460,13 +2163,319 @@
         <w:spacing w:after="0" w:line="240" w:lineRule="auto"/>
         <w:rPr>
           <w:rFonts w:eastAsia="Times New Roman" w:cstheme="minorHAnsi"/>
-          <w:color w:val="292929"/>
-          <w:spacing w:val="-5"/>
-          <w:sz w:val="24"/>
-          <w:szCs w:val="24"/>
-          <w:lang w:bidi="ta-IN"/>
-        </w:rPr>
-      </w:pPr>
+          <w:sz w:val="24"/>
+          <w:szCs w:val="24"/>
+          <w:lang w:bidi="ta-IN"/>
+        </w:rPr>
+      </w:pPr>
+      <w:r>
+        <w:rPr>
+          <w:rFonts w:eastAsia="Times New Roman" w:cstheme="minorHAnsi"/>
+          <w:color w:val="292929"/>
+          <w:spacing w:val="-5"/>
+          <w:sz w:val="24"/>
+          <w:szCs w:val="24"/>
+          <w:lang w:bidi="ta-IN"/>
+        </w:rPr>
+        <w:t>node index.js</w:t>
+      </w:r>
+    </w:p>
+    <w:p>
+      <w:pPr>
+        <w:shd w:val="clear" w:color="auto" w:fill="FFFFFF"/>
+        <w:spacing w:after="0" w:line="240" w:lineRule="auto"/>
+        <w:rPr>
+          <w:rFonts w:eastAsia="Times New Roman" w:cstheme="minorHAnsi"/>
+          <w:color w:val="292929"/>
+          <w:spacing w:val="-1"/>
+          <w:sz w:val="24"/>
+          <w:szCs w:val="24"/>
+          <w:lang w:bidi="ta-IN"/>
+        </w:rPr>
+      </w:pPr>
+      <w:r>
+        <w:rPr>
+          <w:rFonts w:eastAsia="Times New Roman" w:cstheme="minorHAnsi"/>
+          <w:color w:val="292929"/>
+          <w:spacing w:val="-1"/>
+          <w:sz w:val="24"/>
+          <w:szCs w:val="24"/>
+          <w:lang w:bidi="ta-IN"/>
+        </w:rPr>
+        <w:t>You can view your app on your browser when you navigate to </w:t>
+      </w:r>
+      <w:r>
+        <w:rPr>
+          <w:rFonts w:eastAsia="Times New Roman" w:cstheme="minorHAnsi"/>
+          <w:i/>
+          <w:iCs/>
+          <w:color w:val="292929"/>
+          <w:spacing w:val="-1"/>
+          <w:sz w:val="24"/>
+          <w:szCs w:val="24"/>
+          <w:lang w:bidi="ta-IN"/>
+        </w:rPr>
+        <w:t>http://localhost:3000</w:t>
+      </w:r>
+    </w:p>
+    <w:p>
+      <w:pPr>
+        <w:shd w:val="clear" w:color="auto" w:fill="FFFFFF"/>
+        <w:spacing w:after="0" w:line="240" w:lineRule="auto"/>
+        <w:outlineLvl w:val="0"/>
+        <w:rPr>
+          <w:rFonts w:eastAsia="Times New Roman" w:cstheme="minorHAnsi"/>
+          <w:b/>
+          <w:bCs/>
+          <w:color w:val="292929"/>
+          <w:kern w:val="36"/>
+          <w:sz w:val="24"/>
+          <w:szCs w:val="24"/>
+          <w:lang w:bidi="ta-IN"/>
+        </w:rPr>
+      </w:pPr>
+    </w:p>
+    <w:p>
+      <w:pPr>
+        <w:shd w:val="clear" w:color="auto" w:fill="FFFFFF"/>
+        <w:spacing w:after="0" w:line="240" w:lineRule="auto"/>
+        <w:outlineLvl w:val="0"/>
+        <w:rPr>
+          <w:rFonts w:eastAsia="Times New Roman" w:cstheme="minorHAnsi"/>
+          <w:color w:val="292929"/>
+          <w:kern w:val="36"/>
+          <w:sz w:val="24"/>
+          <w:szCs w:val="24"/>
+          <w:lang w:bidi="ta-IN"/>
+        </w:rPr>
+      </w:pPr>
+      <w:r>
+        <w:rPr>
+          <w:rFonts w:eastAsia="Times New Roman" w:cstheme="minorHAnsi"/>
+          <w:b/>
+          <w:bCs/>
+          <w:color w:val="292929"/>
+          <w:kern w:val="36"/>
+          <w:sz w:val="24"/>
+          <w:szCs w:val="24"/>
+          <w:lang w:bidi="ta-IN"/>
+        </w:rPr>
+        <w:t>Serve Node App</w:t>
+      </w:r>
+    </w:p>
+    <w:p>
+      <w:pPr>
+        <w:shd w:val="clear" w:color="auto" w:fill="FFFFFF"/>
+        <w:spacing w:after="0" w:line="240" w:lineRule="auto"/>
+        <w:rPr>
+          <w:rFonts w:eastAsia="Times New Roman" w:cstheme="minorHAnsi"/>
+          <w:color w:val="292929"/>
+          <w:spacing w:val="-1"/>
+          <w:sz w:val="24"/>
+          <w:szCs w:val="24"/>
+          <w:lang w:bidi="ta-IN"/>
+        </w:rPr>
+      </w:pPr>
+      <w:r>
+        <w:rPr>
+          <w:rFonts w:eastAsia="Times New Roman" w:cstheme="minorHAnsi"/>
+          <w:color w:val="292929"/>
+          <w:spacing w:val="-1"/>
+          <w:sz w:val="24"/>
+          <w:szCs w:val="24"/>
+          <w:lang w:bidi="ta-IN"/>
+        </w:rPr>
+        <w:t>We are going to host our node app on a server so the entire world can see our masterpiece. We will use </w:t>
+      </w:r>
+      <w:r>
+        <w:rPr>
+          <w:rFonts w:eastAsia="Times New Roman" w:cstheme="minorHAnsi"/>
+          <w:color w:val="292929"/>
+          <w:spacing w:val="-1"/>
+          <w:sz w:val="24"/>
+          <w:szCs w:val="24"/>
+          <w:lang w:bidi="ta-IN"/>
+        </w:rPr>
+        <w:t xml:space="preserve">AWS </w:t>
+      </w:r>
+      <w:r>
+        <w:rPr>
+          <w:rFonts w:eastAsia="Times New Roman" w:cstheme="minorHAnsi"/>
+          <w:color w:val="292929"/>
+          <w:spacing w:val="-1"/>
+          <w:sz w:val="24"/>
+          <w:szCs w:val="24"/>
+          <w:lang w:bidi="ta-IN"/>
+        </w:rPr>
+        <w:t>Cl</w:t>
+      </w:r>
+      <w:r>
+        <w:rPr>
+          <w:rFonts w:eastAsia="Times New Roman" w:cstheme="minorHAnsi"/>
+          <w:color w:val="292929"/>
+          <w:spacing w:val="-1"/>
+          <w:sz w:val="24"/>
+          <w:szCs w:val="24"/>
+          <w:lang w:bidi="ta-IN"/>
+        </w:rPr>
+        <w:t>oud</w:t>
+      </w:r>
+      <w:r>
+        <w:rPr>
+          <w:rFonts w:eastAsia="Times New Roman" w:cstheme="minorHAnsi"/>
+          <w:color w:val="292929"/>
+          <w:spacing w:val="-1"/>
+          <w:sz w:val="24"/>
+          <w:szCs w:val="24"/>
+          <w:lang w:bidi="ta-IN"/>
+        </w:rPr>
+        <w:t xml:space="preserve"> </w:t>
+      </w:r>
+      <w:r>
+        <w:rPr>
+          <w:rFonts w:eastAsia="Times New Roman" w:cstheme="minorHAnsi"/>
+          <w:color w:val="292929"/>
+          <w:spacing w:val="-1"/>
+          <w:sz w:val="24"/>
+          <w:szCs w:val="24"/>
+          <w:lang w:bidi="ta-IN"/>
+        </w:rPr>
+        <w:t xml:space="preserve">as our hosting provider. </w:t>
+      </w:r>
+      <w:r>
+        <w:rPr>
+          <w:rFonts w:eastAsia="Times New Roman" w:cstheme="minorHAnsi"/>
+          <w:color w:val="292929"/>
+          <w:spacing w:val="-1"/>
+          <w:sz w:val="24"/>
+          <w:szCs w:val="24"/>
+          <w:lang w:bidi="ta-IN"/>
+        </w:rPr>
+        <w:t xml:space="preserve">AWS </w:t>
+      </w:r>
+      <w:r>
+        <w:rPr>
+          <w:rFonts w:eastAsia="Times New Roman" w:cstheme="minorHAnsi"/>
+          <w:color w:val="292929"/>
+          <w:spacing w:val="-1"/>
+          <w:sz w:val="24"/>
+          <w:szCs w:val="24"/>
+          <w:lang w:bidi="ta-IN"/>
+        </w:rPr>
+        <w:t>provides an easy way to configure servers and spin new instances.</w:t>
+      </w:r>
+    </w:p>
+    <w:p>
+      <w:pPr>
+        <w:shd w:val="clear" w:color="auto" w:fill="F2F2F2"/>
+        <w:spacing w:after="0" w:line="240" w:lineRule="auto"/>
+        <w:rPr>
+          <w:rFonts w:eastAsia="Times New Roman" w:cstheme="minorHAnsi"/>
+          <w:sz w:val="24"/>
+          <w:szCs w:val="24"/>
+          <w:lang w:bidi="ta-IN"/>
+        </w:rPr>
+      </w:pPr>
+    </w:p>
+    <w:p>
+      <w:pPr>
+        <w:shd w:val="clear" w:color="auto" w:fill="FFFFFF"/>
+        <w:spacing w:after="0" w:line="240" w:lineRule="auto"/>
+        <w:outlineLvl w:val="1"/>
+        <w:rPr>
+          <w:rFonts w:eastAsia="Times New Roman" w:cstheme="minorHAnsi"/>
+          <w:color w:val="292929"/>
+          <w:sz w:val="24"/>
+          <w:szCs w:val="24"/>
+          <w:lang w:bidi="ta-IN"/>
+        </w:rPr>
+      </w:pPr>
+      <w:r>
+        <w:rPr>
+          <w:rFonts w:eastAsia="Times New Roman" w:cstheme="minorHAnsi"/>
+          <w:b/>
+          <w:bCs/>
+          <w:color w:val="292929"/>
+          <w:sz w:val="24"/>
+          <w:szCs w:val="24"/>
+          <w:lang w:bidi="ta-IN"/>
+        </w:rPr>
+        <w:t>Nodejs-app Server Configuration</w:t>
+      </w:r>
+    </w:p>
+    <w:p>
+      <w:pPr>
+        <w:shd w:val="clear" w:color="auto" w:fill="FFFFFF"/>
+        <w:spacing w:after="0" w:line="240" w:lineRule="auto"/>
+        <w:rPr>
+          <w:rFonts w:eastAsia="Times New Roman" w:cstheme="minorHAnsi"/>
+          <w:color w:val="292929"/>
+          <w:spacing w:val="-1"/>
+          <w:sz w:val="24"/>
+          <w:szCs w:val="24"/>
+          <w:lang w:bidi="ta-IN"/>
+        </w:rPr>
+      </w:pPr>
+      <w:r>
+        <w:rPr>
+          <w:rFonts w:eastAsia="Times New Roman" w:cstheme="minorHAnsi"/>
+          <w:color w:val="292929"/>
+          <w:spacing w:val="-1"/>
+          <w:sz w:val="24"/>
+          <w:szCs w:val="24"/>
+          <w:lang w:bidi="ta-IN"/>
+        </w:rPr>
+        <w:t>Let’s put the DevOps hat on and set up our node server</w:t>
+      </w:r>
+    </w:p>
+    <w:p>
+      <w:pPr>
+        <w:shd w:val="clear" w:color="auto" w:fill="FFFFFF"/>
+        <w:spacing w:after="0" w:line="240" w:lineRule="auto"/>
+        <w:rPr>
+          <w:rFonts w:eastAsia="Times New Roman" w:cstheme="minorHAnsi"/>
+          <w:color w:val="292929"/>
+          <w:spacing w:val="-1"/>
+          <w:sz w:val="24"/>
+          <w:szCs w:val="24"/>
+          <w:lang w:bidi="ta-IN"/>
+        </w:rPr>
+      </w:pPr>
+      <w:r>
+        <w:rPr>
+          <w:rFonts w:eastAsia="Times New Roman" w:cstheme="minorHAnsi"/>
+          <w:color w:val="292929"/>
+          <w:spacing w:val="-1"/>
+          <w:sz w:val="24"/>
+          <w:szCs w:val="24"/>
+          <w:lang w:bidi="ta-IN"/>
+        </w:rPr>
+        <w:t xml:space="preserve">Open your terminal on your local machine and login into your </w:t>
+      </w:r>
+      <w:proofErr w:type="spellStart"/>
+      <w:r>
+        <w:rPr>
+          <w:rFonts w:eastAsia="Times New Roman" w:cstheme="minorHAnsi"/>
+          <w:color w:val="292929"/>
+          <w:spacing w:val="-1"/>
+          <w:sz w:val="24"/>
+          <w:szCs w:val="24"/>
+          <w:lang w:bidi="ta-IN"/>
+        </w:rPr>
+        <w:t>nodejs</w:t>
+      </w:r>
+      <w:proofErr w:type="spellEnd"/>
+      <w:r>
+        <w:rPr>
+          <w:rFonts w:eastAsia="Times New Roman" w:cstheme="minorHAnsi"/>
+          <w:color w:val="292929"/>
+          <w:spacing w:val="-1"/>
+          <w:sz w:val="24"/>
+          <w:szCs w:val="24"/>
+          <w:lang w:bidi="ta-IN"/>
+        </w:rPr>
+        <w:t>-app server as a root user:</w:t>
+      </w:r>
     </w:p>
     <w:p>
       <w:pPr>
@@ -2492,133 +2501,13 @@
         <w:spacing w:after="0" w:line="240" w:lineRule="auto"/>
         <w:rPr>
           <w:rFonts w:eastAsia="Times New Roman" w:cstheme="minorHAnsi"/>
-          <w:sz w:val="24"/>
-          <w:szCs w:val="24"/>
-          <w:lang w:bidi="ta-IN"/>
-        </w:rPr>
-      </w:pPr>
-      <w:proofErr w:type="spellStart"/>
-      <w:r>
-        <w:rPr>
-          <w:rFonts w:eastAsia="Times New Roman" w:cstheme="minorHAnsi"/>
-          <w:color w:val="292929"/>
-          <w:spacing w:val="-5"/>
-          <w:sz w:val="24"/>
-          <w:szCs w:val="24"/>
-          <w:lang w:bidi="ta-IN"/>
-        </w:rPr>
-        <w:t>ssh</w:t>
-      </w:r>
-      <w:proofErr w:type="spellEnd"/>
-      <w:r>
-        <w:rPr>
-          <w:rFonts w:eastAsia="Times New Roman" w:cstheme="minorHAnsi"/>
-          <w:color w:val="292929"/>
-          <w:spacing w:val="-5"/>
-          <w:sz w:val="24"/>
-          <w:szCs w:val="24"/>
-          <w:lang w:bidi="ta-IN"/>
-        </w:rPr>
-        <w:t xml:space="preserve"> root@NODE.SERVER.IP</w:t>
-      </w:r>
-    </w:p>
-    <w:p>
-      <w:pPr>
-        <w:shd w:val="clear" w:color="auto" w:fill="FFFFFF"/>
-        <w:spacing w:after="0" w:line="240" w:lineRule="auto"/>
-        <w:rPr>
-          <w:rFonts w:eastAsia="Times New Roman" w:cstheme="minorHAnsi"/>
-          <w:color w:val="292929"/>
-          <w:spacing w:val="-1"/>
-          <w:sz w:val="24"/>
-          <w:szCs w:val="24"/>
-          <w:lang w:bidi="ta-IN"/>
-        </w:rPr>
-      </w:pPr>
-      <w:r>
-        <w:rPr>
-          <w:rFonts w:eastAsia="Times New Roman" w:cstheme="minorHAnsi"/>
-          <w:color w:val="292929"/>
-          <w:spacing w:val="-1"/>
-          <w:sz w:val="24"/>
-          <w:szCs w:val="24"/>
-          <w:lang w:bidi="ta-IN"/>
-        </w:rPr>
-        <w:t xml:space="preserve">Now you </w:t>
-      </w:r>
-      <w:proofErr w:type="spellStart"/>
-      <w:r>
-        <w:rPr>
-          <w:rFonts w:eastAsia="Times New Roman" w:cstheme="minorHAnsi"/>
-          <w:color w:val="292929"/>
-          <w:spacing w:val="-1"/>
-          <w:sz w:val="24"/>
-          <w:szCs w:val="24"/>
-          <w:lang w:bidi="ta-IN"/>
-        </w:rPr>
-        <w:t>loged</w:t>
-      </w:r>
-      <w:proofErr w:type="spellEnd"/>
-      <w:r>
-        <w:rPr>
-          <w:rFonts w:eastAsia="Times New Roman" w:cstheme="minorHAnsi"/>
-          <w:color w:val="292929"/>
-          <w:spacing w:val="-1"/>
-          <w:sz w:val="24"/>
-          <w:szCs w:val="24"/>
-          <w:lang w:bidi="ta-IN"/>
-        </w:rPr>
-        <w:t xml:space="preserve"> in as root user which is a super power user. And “with great power comes great responsibilities”.</w:t>
-      </w:r>
-    </w:p>
-    <w:p>
-      <w:pPr>
-        <w:shd w:val="clear" w:color="auto" w:fill="F2F2F2"/>
-        <w:spacing w:after="0" w:line="240" w:lineRule="auto"/>
-        <w:rPr>
-          <w:rFonts w:eastAsia="Times New Roman" w:cstheme="minorHAnsi"/>
-          <w:sz w:val="24"/>
-          <w:szCs w:val="24"/>
-          <w:lang w:bidi="ta-IN"/>
-        </w:rPr>
-      </w:pPr>
-    </w:p>
-    <w:p>
-      <w:pPr>
-        <w:shd w:val="clear" w:color="auto" w:fill="F2F2F2"/>
-        <w:spacing w:after="0" w:line="240" w:lineRule="auto"/>
-        <w:rPr>
-          <w:rFonts w:eastAsia="Times New Roman" w:cstheme="minorHAnsi"/>
-          <w:sz w:val="24"/>
-          <w:szCs w:val="24"/>
-          <w:lang w:bidi="ta-IN"/>
-        </w:rPr>
-      </w:pPr>
-    </w:p>
-    <w:p>
-      <w:pPr>
-        <w:shd w:val="clear" w:color="auto" w:fill="FFFFFF"/>
-        <w:spacing w:after="0" w:line="240" w:lineRule="auto"/>
-        <w:rPr>
-          <w:rFonts w:eastAsia="Times New Roman" w:cstheme="minorHAnsi"/>
-          <w:color w:val="292929"/>
-          <w:spacing w:val="-1"/>
-          <w:sz w:val="24"/>
-          <w:szCs w:val="24"/>
-          <w:lang w:bidi="ta-IN"/>
-        </w:rPr>
-      </w:pPr>
-      <w:r>
-        <w:rPr>
-          <w:rFonts w:eastAsia="Times New Roman" w:cstheme="minorHAnsi"/>
-          <w:color w:val="292929"/>
-          <w:spacing w:val="-1"/>
-          <w:sz w:val="24"/>
-          <w:szCs w:val="24"/>
-          <w:lang w:bidi="ta-IN"/>
-        </w:rPr>
-        <w:t>Since we don’t like responsibilities let’s create a new user to do the server configuration work and name it after your last name:</w:t>
-      </w:r>
+          <w:color w:val="292929"/>
+          <w:spacing w:val="-5"/>
+          <w:sz w:val="24"/>
+          <w:szCs w:val="24"/>
+          <w:lang w:bidi="ta-IN"/>
+        </w:rPr>
+      </w:pPr>
     </w:p>
     <w:p>
       <w:pPr>
@@ -2659,7 +2548,7 @@
           <w:szCs w:val="24"/>
           <w:lang w:bidi="ta-IN"/>
         </w:rPr>
-        <w:t>adduser</w:t>
+        <w:t>ssh</w:t>
       </w:r>
       <w:proofErr w:type="spellEnd"/>
       <w:r>
@@ -2671,104 +2560,106 @@
           <w:szCs w:val="24"/>
           <w:lang w:bidi="ta-IN"/>
         </w:rPr>
-        <w:t xml:space="preserve"> &lt;</w:t>
+        <w:t xml:space="preserve"> root@NODE.SERVER.IP</w:t>
+      </w:r>
+    </w:p>
+    <w:p>
+      <w:pPr>
+        <w:shd w:val="clear" w:color="auto" w:fill="FFFFFF"/>
+        <w:spacing w:after="0" w:line="240" w:lineRule="auto"/>
+        <w:rPr>
+          <w:rFonts w:eastAsia="Times New Roman" w:cstheme="minorHAnsi"/>
+          <w:color w:val="292929"/>
+          <w:spacing w:val="-1"/>
+          <w:sz w:val="24"/>
+          <w:szCs w:val="24"/>
+          <w:lang w:bidi="ta-IN"/>
+        </w:rPr>
+      </w:pPr>
+      <w:r>
+        <w:rPr>
+          <w:rFonts w:eastAsia="Times New Roman" w:cstheme="minorHAnsi"/>
+          <w:color w:val="292929"/>
+          <w:spacing w:val="-1"/>
+          <w:sz w:val="24"/>
+          <w:szCs w:val="24"/>
+          <w:lang w:bidi="ta-IN"/>
+        </w:rPr>
+        <w:lastRenderedPageBreak/>
+        <w:t xml:space="preserve">Now you </w:t>
       </w:r>
       <w:proofErr w:type="spellStart"/>
       <w:r>
         <w:rPr>
           <w:rFonts w:eastAsia="Times New Roman" w:cstheme="minorHAnsi"/>
           <w:color w:val="292929"/>
-          <w:spacing w:val="-5"/>
-          <w:sz w:val="24"/>
-          <w:szCs w:val="24"/>
-          <w:lang w:bidi="ta-IN"/>
-        </w:rPr>
-        <w:t>lastname</w:t>
+          <w:spacing w:val="-1"/>
+          <w:sz w:val="24"/>
+          <w:szCs w:val="24"/>
+          <w:lang w:bidi="ta-IN"/>
+        </w:rPr>
+        <w:t>loged</w:t>
       </w:r>
       <w:proofErr w:type="spellEnd"/>
       <w:r>
         <w:rPr>
           <w:rFonts w:eastAsia="Times New Roman" w:cstheme="minorHAnsi"/>
           <w:color w:val="292929"/>
-          <w:spacing w:val="-5"/>
-          <w:sz w:val="24"/>
-          <w:szCs w:val="24"/>
-          <w:lang w:bidi="ta-IN"/>
-        </w:rPr>
-        <w:t>&gt;</w:t>
-      </w:r>
-    </w:p>
-    <w:p>
-      <w:pPr>
-        <w:shd w:val="clear" w:color="auto" w:fill="FFFFFF"/>
-        <w:spacing w:after="0" w:line="240" w:lineRule="auto"/>
-        <w:rPr>
-          <w:rFonts w:eastAsia="Times New Roman" w:cstheme="minorHAnsi"/>
-          <w:color w:val="292929"/>
-          <w:spacing w:val="-1"/>
-          <w:sz w:val="24"/>
-          <w:szCs w:val="24"/>
-          <w:lang w:bidi="ta-IN"/>
-        </w:rPr>
-      </w:pPr>
-      <w:r>
-        <w:rPr>
-          <w:rFonts w:eastAsia="Times New Roman" w:cstheme="minorHAnsi"/>
-          <w:color w:val="292929"/>
-          <w:spacing w:val="-1"/>
-          <w:sz w:val="24"/>
-          <w:szCs w:val="24"/>
-          <w:lang w:bidi="ta-IN"/>
-        </w:rPr>
-        <w:t xml:space="preserve">Choose user password and follow the prompts. Before we are switching to our new </w:t>
-      </w:r>
-      <w:proofErr w:type="gramStart"/>
-      <w:r>
-        <w:rPr>
-          <w:rFonts w:eastAsia="Times New Roman" w:cstheme="minorHAnsi"/>
-          <w:color w:val="292929"/>
-          <w:spacing w:val="-1"/>
-          <w:sz w:val="24"/>
-          <w:szCs w:val="24"/>
-          <w:lang w:bidi="ta-IN"/>
-        </w:rPr>
-        <w:t>user</w:t>
-      </w:r>
-      <w:proofErr w:type="gramEnd"/>
-      <w:r>
-        <w:rPr>
-          <w:rFonts w:eastAsia="Times New Roman" w:cstheme="minorHAnsi"/>
-          <w:color w:val="292929"/>
-          <w:spacing w:val="-1"/>
-          <w:sz w:val="24"/>
-          <w:szCs w:val="24"/>
-          <w:lang w:bidi="ta-IN"/>
-        </w:rPr>
-        <w:t xml:space="preserve"> we need to give him </w:t>
-      </w:r>
-      <w:proofErr w:type="spellStart"/>
-      <w:r>
-        <w:rPr>
-          <w:rFonts w:eastAsia="Times New Roman" w:cstheme="minorHAnsi"/>
-          <w:color w:val="292929"/>
-          <w:spacing w:val="-1"/>
-          <w:sz w:val="24"/>
-          <w:szCs w:val="24"/>
-          <w:lang w:bidi="ta-IN"/>
-        </w:rPr>
-        <w:t>sudo</w:t>
-      </w:r>
-      <w:proofErr w:type="spellEnd"/>
-      <w:r>
-        <w:rPr>
-          <w:rFonts w:eastAsia="Times New Roman" w:cstheme="minorHAnsi"/>
-          <w:color w:val="292929"/>
-          <w:spacing w:val="-1"/>
-          <w:sz w:val="24"/>
-          <w:szCs w:val="24"/>
-          <w:lang w:bidi="ta-IN"/>
-        </w:rPr>
-        <w:t xml:space="preserve"> privileges:</w:t>
+          <w:spacing w:val="-1"/>
+          <w:sz w:val="24"/>
+          <w:szCs w:val="24"/>
+          <w:lang w:bidi="ta-IN"/>
+        </w:rPr>
+        <w:t xml:space="preserve"> in as root user which is a super power user. And “with great power comes great responsibilities”.</w:t>
+      </w:r>
+    </w:p>
+    <w:p>
+      <w:pPr>
+        <w:shd w:val="clear" w:color="auto" w:fill="F2F2F2"/>
+        <w:spacing w:after="0" w:line="240" w:lineRule="auto"/>
+        <w:rPr>
+          <w:rFonts w:eastAsia="Times New Roman" w:cstheme="minorHAnsi"/>
+          <w:sz w:val="24"/>
+          <w:szCs w:val="24"/>
+          <w:lang w:bidi="ta-IN"/>
+        </w:rPr>
+      </w:pPr>
+    </w:p>
+    <w:p>
+      <w:pPr>
+        <w:shd w:val="clear" w:color="auto" w:fill="F2F2F2"/>
+        <w:spacing w:after="0" w:line="240" w:lineRule="auto"/>
+        <w:rPr>
+          <w:rFonts w:eastAsia="Times New Roman" w:cstheme="minorHAnsi"/>
+          <w:sz w:val="24"/>
+          <w:szCs w:val="24"/>
+          <w:lang w:bidi="ta-IN"/>
+        </w:rPr>
+      </w:pPr>
+    </w:p>
+    <w:p>
+      <w:pPr>
+        <w:shd w:val="clear" w:color="auto" w:fill="FFFFFF"/>
+        <w:spacing w:after="0" w:line="240" w:lineRule="auto"/>
+        <w:rPr>
+          <w:rFonts w:eastAsia="Times New Roman" w:cstheme="minorHAnsi"/>
+          <w:color w:val="292929"/>
+          <w:spacing w:val="-1"/>
+          <w:sz w:val="24"/>
+          <w:szCs w:val="24"/>
+          <w:lang w:bidi="ta-IN"/>
+        </w:rPr>
+      </w:pPr>
+      <w:r>
+        <w:rPr>
+          <w:rFonts w:eastAsia="Times New Roman" w:cstheme="minorHAnsi"/>
+          <w:color w:val="292929"/>
+          <w:spacing w:val="-1"/>
+          <w:sz w:val="24"/>
+          <w:szCs w:val="24"/>
+          <w:lang w:bidi="ta-IN"/>
+        </w:rPr>
+        <w:t>Since we don’t like responsibilities let’s create a new user to do the server configuration work and name it after your last name:</w:t>
       </w:r>
     </w:p>
     <w:p>
@@ -2795,13 +2686,132 @@
         <w:spacing w:after="0" w:line="240" w:lineRule="auto"/>
         <w:rPr>
           <w:rFonts w:eastAsia="Times New Roman" w:cstheme="minorHAnsi"/>
-          <w:color w:val="292929"/>
-          <w:spacing w:val="-5"/>
-          <w:sz w:val="24"/>
-          <w:szCs w:val="24"/>
-          <w:lang w:bidi="ta-IN"/>
-        </w:rPr>
-      </w:pPr>
+          <w:sz w:val="24"/>
+          <w:szCs w:val="24"/>
+          <w:lang w:bidi="ta-IN"/>
+        </w:rPr>
+      </w:pPr>
+      <w:proofErr w:type="spellStart"/>
+      <w:r>
+        <w:rPr>
+          <w:rFonts w:eastAsia="Times New Roman" w:cstheme="minorHAnsi"/>
+          <w:color w:val="292929"/>
+          <w:spacing w:val="-5"/>
+          <w:sz w:val="24"/>
+          <w:szCs w:val="24"/>
+          <w:lang w:bidi="ta-IN"/>
+        </w:rPr>
+        <w:t>adduser</w:t>
+      </w:r>
+      <w:proofErr w:type="spellEnd"/>
+      <w:r>
+        <w:rPr>
+          <w:rFonts w:eastAsia="Times New Roman" w:cstheme="minorHAnsi"/>
+          <w:color w:val="292929"/>
+          <w:spacing w:val="-5"/>
+          <w:sz w:val="24"/>
+          <w:szCs w:val="24"/>
+          <w:lang w:bidi="ta-IN"/>
+        </w:rPr>
+        <w:t xml:space="preserve"> &lt;</w:t>
+      </w:r>
+      <w:proofErr w:type="spellStart"/>
+      <w:r>
+        <w:rPr>
+          <w:rFonts w:eastAsia="Times New Roman" w:cstheme="minorHAnsi"/>
+          <w:color w:val="292929"/>
+          <w:spacing w:val="-5"/>
+          <w:sz w:val="24"/>
+          <w:szCs w:val="24"/>
+          <w:lang w:bidi="ta-IN"/>
+        </w:rPr>
+        <w:t>lastname</w:t>
+      </w:r>
+      <w:proofErr w:type="spellEnd"/>
+      <w:r>
+        <w:rPr>
+          <w:rFonts w:eastAsia="Times New Roman" w:cstheme="minorHAnsi"/>
+          <w:color w:val="292929"/>
+          <w:spacing w:val="-5"/>
+          <w:sz w:val="24"/>
+          <w:szCs w:val="24"/>
+          <w:lang w:bidi="ta-IN"/>
+        </w:rPr>
+        <w:t>&gt;</w:t>
+      </w:r>
+    </w:p>
+    <w:p>
+      <w:pPr>
+        <w:shd w:val="clear" w:color="auto" w:fill="FFFFFF"/>
+        <w:spacing w:after="0" w:line="240" w:lineRule="auto"/>
+        <w:rPr>
+          <w:rFonts w:eastAsia="Times New Roman" w:cstheme="minorHAnsi"/>
+          <w:color w:val="292929"/>
+          <w:spacing w:val="-1"/>
+          <w:sz w:val="24"/>
+          <w:szCs w:val="24"/>
+          <w:lang w:bidi="ta-IN"/>
+        </w:rPr>
+      </w:pPr>
+      <w:r>
+        <w:rPr>
+          <w:rFonts w:eastAsia="Times New Roman" w:cstheme="minorHAnsi"/>
+          <w:color w:val="292929"/>
+          <w:spacing w:val="-1"/>
+          <w:sz w:val="24"/>
+          <w:szCs w:val="24"/>
+          <w:lang w:bidi="ta-IN"/>
+        </w:rPr>
+        <w:t xml:space="preserve">Choose user password and follow the prompts. Before we are switching to our new </w:t>
+      </w:r>
+      <w:proofErr w:type="gramStart"/>
+      <w:r>
+        <w:rPr>
+          <w:rFonts w:eastAsia="Times New Roman" w:cstheme="minorHAnsi"/>
+          <w:color w:val="292929"/>
+          <w:spacing w:val="-1"/>
+          <w:sz w:val="24"/>
+          <w:szCs w:val="24"/>
+          <w:lang w:bidi="ta-IN"/>
+        </w:rPr>
+        <w:t>user</w:t>
+      </w:r>
+      <w:proofErr w:type="gramEnd"/>
+      <w:r>
+        <w:rPr>
+          <w:rFonts w:eastAsia="Times New Roman" w:cstheme="minorHAnsi"/>
+          <w:color w:val="292929"/>
+          <w:spacing w:val="-1"/>
+          <w:sz w:val="24"/>
+          <w:szCs w:val="24"/>
+          <w:lang w:bidi="ta-IN"/>
+        </w:rPr>
+        <w:t xml:space="preserve"> we need to give him </w:t>
+      </w:r>
+      <w:proofErr w:type="spellStart"/>
+      <w:r>
+        <w:rPr>
+          <w:rFonts w:eastAsia="Times New Roman" w:cstheme="minorHAnsi"/>
+          <w:color w:val="292929"/>
+          <w:spacing w:val="-1"/>
+          <w:sz w:val="24"/>
+          <w:szCs w:val="24"/>
+          <w:lang w:bidi="ta-IN"/>
+        </w:rPr>
+        <w:t>sudo</w:t>
+      </w:r>
+      <w:proofErr w:type="spellEnd"/>
+      <w:r>
+        <w:rPr>
+          <w:rFonts w:eastAsia="Times New Roman" w:cstheme="minorHAnsi"/>
+          <w:color w:val="292929"/>
+          <w:spacing w:val="-1"/>
+          <w:sz w:val="24"/>
+          <w:szCs w:val="24"/>
+          <w:lang w:bidi="ta-IN"/>
+        </w:rPr>
+        <w:t xml:space="preserve"> privileges:</w:t>
+      </w:r>
     </w:p>
     <w:p>
       <w:pPr>
@@ -2827,84 +2837,13 @@
         <w:spacing w:after="0" w:line="240" w:lineRule="auto"/>
         <w:rPr>
           <w:rFonts w:eastAsia="Times New Roman" w:cstheme="minorHAnsi"/>
-          <w:sz w:val="24"/>
-          <w:szCs w:val="24"/>
-          <w:lang w:bidi="ta-IN"/>
-        </w:rPr>
-      </w:pPr>
-      <w:proofErr w:type="spellStart"/>
-      <w:r>
-        <w:rPr>
-          <w:rFonts w:eastAsia="Times New Roman" w:cstheme="minorHAnsi"/>
-          <w:color w:val="292929"/>
-          <w:spacing w:val="-5"/>
-          <w:sz w:val="24"/>
-          <w:szCs w:val="24"/>
-          <w:lang w:bidi="ta-IN"/>
-        </w:rPr>
-        <w:t>usermod</w:t>
-      </w:r>
-      <w:proofErr w:type="spellEnd"/>
-      <w:r>
-        <w:rPr>
-          <w:rFonts w:eastAsia="Times New Roman" w:cstheme="minorHAnsi"/>
-          <w:color w:val="292929"/>
-          <w:spacing w:val="-5"/>
-          <w:sz w:val="24"/>
-          <w:szCs w:val="24"/>
-          <w:lang w:bidi="ta-IN"/>
-        </w:rPr>
-        <w:t xml:space="preserve"> -a -G </w:t>
-      </w:r>
-      <w:proofErr w:type="spellStart"/>
-      <w:r>
-        <w:rPr>
-          <w:rFonts w:eastAsia="Times New Roman" w:cstheme="minorHAnsi"/>
-          <w:color w:val="292929"/>
-          <w:spacing w:val="-5"/>
-          <w:sz w:val="24"/>
-          <w:szCs w:val="24"/>
-          <w:lang w:bidi="ta-IN"/>
-        </w:rPr>
-        <w:t>sudo</w:t>
-      </w:r>
-      <w:proofErr w:type="spellEnd"/>
-      <w:r>
-        <w:rPr>
-          <w:rFonts w:eastAsia="Times New Roman" w:cstheme="minorHAnsi"/>
-          <w:color w:val="292929"/>
-          <w:spacing w:val="-5"/>
-          <w:sz w:val="24"/>
-          <w:szCs w:val="24"/>
-          <w:lang w:bidi="ta-IN"/>
-        </w:rPr>
-        <w:t xml:space="preserve"> &lt;username&gt;</w:t>
-      </w:r>
-    </w:p>
-    <w:p>
-      <w:pPr>
-        <w:shd w:val="clear" w:color="auto" w:fill="FFFFFF"/>
-        <w:spacing w:after="0" w:line="240" w:lineRule="auto"/>
-        <w:rPr>
-          <w:rFonts w:eastAsia="Times New Roman" w:cstheme="minorHAnsi"/>
-          <w:color w:val="292929"/>
-          <w:spacing w:val="-1"/>
-          <w:sz w:val="24"/>
-          <w:szCs w:val="24"/>
-          <w:lang w:bidi="ta-IN"/>
-        </w:rPr>
-      </w:pPr>
-      <w:r>
-        <w:rPr>
-          <w:rFonts w:eastAsia="Times New Roman" w:cstheme="minorHAnsi"/>
-          <w:color w:val="292929"/>
-          <w:spacing w:val="-1"/>
-          <w:sz w:val="24"/>
-          <w:szCs w:val="24"/>
-          <w:lang w:bidi="ta-IN"/>
-        </w:rPr>
-        <w:t>Now you can switch to your new user.</w:t>
-      </w:r>
+          <w:color w:val="292929"/>
+          <w:spacing w:val="-5"/>
+          <w:sz w:val="24"/>
+          <w:szCs w:val="24"/>
+          <w:lang w:bidi="ta-IN"/>
+        </w:rPr>
+      </w:pPr>
     </w:p>
     <w:p>
       <w:pPr>
@@ -2930,13 +2869,84 @@
         <w:spacing w:after="0" w:line="240" w:lineRule="auto"/>
         <w:rPr>
           <w:rFonts w:eastAsia="Times New Roman" w:cstheme="minorHAnsi"/>
-          <w:color w:val="292929"/>
-          <w:spacing w:val="-5"/>
-          <w:sz w:val="24"/>
-          <w:szCs w:val="24"/>
-          <w:lang w:bidi="ta-IN"/>
-        </w:rPr>
-      </w:pPr>
+          <w:sz w:val="24"/>
+          <w:szCs w:val="24"/>
+          <w:lang w:bidi="ta-IN"/>
+        </w:rPr>
+      </w:pPr>
+      <w:proofErr w:type="spellStart"/>
+      <w:r>
+        <w:rPr>
+          <w:rFonts w:eastAsia="Times New Roman" w:cstheme="minorHAnsi"/>
+          <w:color w:val="292929"/>
+          <w:spacing w:val="-5"/>
+          <w:sz w:val="24"/>
+          <w:szCs w:val="24"/>
+          <w:lang w:bidi="ta-IN"/>
+        </w:rPr>
+        <w:t>usermod</w:t>
+      </w:r>
+      <w:proofErr w:type="spellEnd"/>
+      <w:r>
+        <w:rPr>
+          <w:rFonts w:eastAsia="Times New Roman" w:cstheme="minorHAnsi"/>
+          <w:color w:val="292929"/>
+          <w:spacing w:val="-5"/>
+          <w:sz w:val="24"/>
+          <w:szCs w:val="24"/>
+          <w:lang w:bidi="ta-IN"/>
+        </w:rPr>
+        <w:t xml:space="preserve"> -a -G </w:t>
+      </w:r>
+      <w:proofErr w:type="spellStart"/>
+      <w:r>
+        <w:rPr>
+          <w:rFonts w:eastAsia="Times New Roman" w:cstheme="minorHAnsi"/>
+          <w:color w:val="292929"/>
+          <w:spacing w:val="-5"/>
+          <w:sz w:val="24"/>
+          <w:szCs w:val="24"/>
+          <w:lang w:bidi="ta-IN"/>
+        </w:rPr>
+        <w:t>sudo</w:t>
+      </w:r>
+      <w:proofErr w:type="spellEnd"/>
+      <w:r>
+        <w:rPr>
+          <w:rFonts w:eastAsia="Times New Roman" w:cstheme="minorHAnsi"/>
+          <w:color w:val="292929"/>
+          <w:spacing w:val="-5"/>
+          <w:sz w:val="24"/>
+          <w:szCs w:val="24"/>
+          <w:lang w:bidi="ta-IN"/>
+        </w:rPr>
+        <w:t xml:space="preserve"> &lt;username&gt;</w:t>
+      </w:r>
+    </w:p>
+    <w:p>
+      <w:pPr>
+        <w:shd w:val="clear" w:color="auto" w:fill="FFFFFF"/>
+        <w:spacing w:after="0" w:line="240" w:lineRule="auto"/>
+        <w:rPr>
+          <w:rFonts w:eastAsia="Times New Roman" w:cstheme="minorHAnsi"/>
+          <w:color w:val="292929"/>
+          <w:spacing w:val="-1"/>
+          <w:sz w:val="24"/>
+          <w:szCs w:val="24"/>
+          <w:lang w:bidi="ta-IN"/>
+        </w:rPr>
+      </w:pPr>
+      <w:r>
+        <w:rPr>
+          <w:rFonts w:eastAsia="Times New Roman" w:cstheme="minorHAnsi"/>
+          <w:color w:val="292929"/>
+          <w:spacing w:val="-1"/>
+          <w:sz w:val="24"/>
+          <w:szCs w:val="24"/>
+          <w:lang w:bidi="ta-IN"/>
+        </w:rPr>
+        <w:t>Now you can switch to your new user.</w:t>
+      </w:r>
     </w:p>
     <w:p>
       <w:pPr>
@@ -2962,136 +2972,13 @@
         <w:spacing w:after="0" w:line="240" w:lineRule="auto"/>
         <w:rPr>
           <w:rFonts w:eastAsia="Times New Roman" w:cstheme="minorHAnsi"/>
-          <w:sz w:val="24"/>
-          <w:szCs w:val="24"/>
-          <w:lang w:bidi="ta-IN"/>
-        </w:rPr>
-      </w:pPr>
-      <w:proofErr w:type="spellStart"/>
-      <w:r>
-        <w:rPr>
-          <w:rFonts w:eastAsia="Times New Roman" w:cstheme="minorHAnsi"/>
-          <w:color w:val="292929"/>
-          <w:spacing w:val="-5"/>
-          <w:sz w:val="24"/>
-          <w:szCs w:val="24"/>
-          <w:lang w:bidi="ta-IN"/>
-        </w:rPr>
-        <w:t>su</w:t>
-      </w:r>
-      <w:proofErr w:type="spellEnd"/>
-      <w:r>
-        <w:rPr>
-          <w:rFonts w:eastAsia="Times New Roman" w:cstheme="minorHAnsi"/>
-          <w:color w:val="292929"/>
-          <w:spacing w:val="-5"/>
-          <w:sz w:val="24"/>
-          <w:szCs w:val="24"/>
-          <w:lang w:bidi="ta-IN"/>
-        </w:rPr>
-        <w:t xml:space="preserve"> — username</w:t>
-      </w:r>
-    </w:p>
-    <w:p>
-      <w:pPr>
-        <w:shd w:val="clear" w:color="auto" w:fill="FFFFFF"/>
-        <w:spacing w:after="0" w:line="240" w:lineRule="auto"/>
-        <w:outlineLvl w:val="1"/>
-        <w:rPr>
-          <w:rFonts w:eastAsia="Times New Roman" w:cstheme="minorHAnsi"/>
-          <w:color w:val="292929"/>
-          <w:sz w:val="24"/>
-          <w:szCs w:val="24"/>
-          <w:lang w:bidi="ta-IN"/>
-        </w:rPr>
-      </w:pPr>
-      <w:r>
-        <w:rPr>
-          <w:rFonts w:eastAsia="Times New Roman" w:cstheme="minorHAnsi"/>
-          <w:b/>
-          <w:bCs/>
-          <w:color w:val="292929"/>
-          <w:sz w:val="24"/>
-          <w:szCs w:val="24"/>
-          <w:lang w:bidi="ta-IN"/>
-        </w:rPr>
-        <w:t>Deploy the node-app</w:t>
-      </w:r>
-    </w:p>
-    <w:p>
-      <w:pPr>
-        <w:shd w:val="clear" w:color="auto" w:fill="FFFFFF"/>
-        <w:spacing w:after="0" w:line="240" w:lineRule="auto"/>
-        <w:rPr>
-          <w:rFonts w:eastAsia="Times New Roman" w:cstheme="minorHAnsi"/>
-          <w:color w:val="292929"/>
-          <w:spacing w:val="-1"/>
-          <w:sz w:val="24"/>
-          <w:szCs w:val="24"/>
-          <w:lang w:bidi="ta-IN"/>
-        </w:rPr>
-      </w:pPr>
-      <w:r>
-        <w:rPr>
-          <w:rFonts w:eastAsia="Times New Roman" w:cstheme="minorHAnsi"/>
-          <w:color w:val="292929"/>
-          <w:spacing w:val="-1"/>
-          <w:sz w:val="24"/>
-          <w:szCs w:val="24"/>
-          <w:lang w:bidi="ta-IN"/>
-        </w:rPr>
-        <w:t xml:space="preserve">Our </w:t>
-      </w:r>
-      <w:proofErr w:type="spellStart"/>
-      <w:r>
-        <w:rPr>
-          <w:rFonts w:eastAsia="Times New Roman" w:cstheme="minorHAnsi"/>
-          <w:color w:val="292929"/>
-          <w:spacing w:val="-1"/>
-          <w:sz w:val="24"/>
-          <w:szCs w:val="24"/>
-          <w:lang w:bidi="ta-IN"/>
-        </w:rPr>
-        <w:t>DigitalOcean</w:t>
-      </w:r>
-      <w:proofErr w:type="spellEnd"/>
-      <w:r>
-        <w:rPr>
-          <w:rFonts w:eastAsia="Times New Roman" w:cstheme="minorHAnsi"/>
-          <w:color w:val="292929"/>
-          <w:spacing w:val="-1"/>
-          <w:sz w:val="24"/>
-          <w:szCs w:val="24"/>
-          <w:lang w:bidi="ta-IN"/>
-        </w:rPr>
-        <w:t xml:space="preserve"> server comes with Node but not Git. </w:t>
-      </w:r>
-      <w:proofErr w:type="spellStart"/>
-      <w:proofErr w:type="gramStart"/>
-      <w:r>
-        <w:rPr>
-          <w:rFonts w:eastAsia="Times New Roman" w:cstheme="minorHAnsi"/>
-          <w:color w:val="292929"/>
-          <w:spacing w:val="-1"/>
-          <w:sz w:val="24"/>
-          <w:szCs w:val="24"/>
-          <w:lang w:bidi="ta-IN"/>
-        </w:rPr>
-        <w:t>Lets</w:t>
-      </w:r>
-      <w:proofErr w:type="spellEnd"/>
-      <w:proofErr w:type="gramEnd"/>
-      <w:r>
-        <w:rPr>
-          <w:rFonts w:eastAsia="Times New Roman" w:cstheme="minorHAnsi"/>
-          <w:color w:val="292929"/>
-          <w:spacing w:val="-1"/>
-          <w:sz w:val="24"/>
-          <w:szCs w:val="24"/>
-          <w:lang w:bidi="ta-IN"/>
-        </w:rPr>
-        <w:t xml:space="preserve"> install git using app-get:</w:t>
-      </w:r>
+          <w:color w:val="292929"/>
+          <w:spacing w:val="-5"/>
+          <w:sz w:val="24"/>
+          <w:szCs w:val="24"/>
+          <w:lang w:bidi="ta-IN"/>
+        </w:rPr>
+      </w:pPr>
     </w:p>
     <w:p>
       <w:pPr>
@@ -3117,13 +3004,134 @@
         <w:spacing w:after="0" w:line="240" w:lineRule="auto"/>
         <w:rPr>
           <w:rFonts w:eastAsia="Times New Roman" w:cstheme="minorHAnsi"/>
-          <w:color w:val="292929"/>
-          <w:spacing w:val="-5"/>
-          <w:sz w:val="24"/>
-          <w:szCs w:val="24"/>
-          <w:lang w:bidi="ta-IN"/>
-        </w:rPr>
-      </w:pPr>
+          <w:sz w:val="24"/>
+          <w:szCs w:val="24"/>
+          <w:lang w:bidi="ta-IN"/>
+        </w:rPr>
+      </w:pPr>
+      <w:proofErr w:type="spellStart"/>
+      <w:r>
+        <w:rPr>
+          <w:rFonts w:eastAsia="Times New Roman" w:cstheme="minorHAnsi"/>
+          <w:color w:val="292929"/>
+          <w:spacing w:val="-5"/>
+          <w:sz w:val="24"/>
+          <w:szCs w:val="24"/>
+          <w:lang w:bidi="ta-IN"/>
+        </w:rPr>
+        <w:t>su</w:t>
+      </w:r>
+      <w:proofErr w:type="spellEnd"/>
+      <w:r>
+        <w:rPr>
+          <w:rFonts w:eastAsia="Times New Roman" w:cstheme="minorHAnsi"/>
+          <w:color w:val="292929"/>
+          <w:spacing w:val="-5"/>
+          <w:sz w:val="24"/>
+          <w:szCs w:val="24"/>
+          <w:lang w:bidi="ta-IN"/>
+        </w:rPr>
+        <w:t xml:space="preserve"> — username</w:t>
+      </w:r>
+    </w:p>
+    <w:p>
+      <w:pPr>
+        <w:shd w:val="clear" w:color="auto" w:fill="FFFFFF"/>
+        <w:spacing w:after="0" w:line="240" w:lineRule="auto"/>
+        <w:outlineLvl w:val="1"/>
+        <w:rPr>
+          <w:rFonts w:eastAsia="Times New Roman" w:cstheme="minorHAnsi"/>
+          <w:color w:val="292929"/>
+          <w:sz w:val="24"/>
+          <w:szCs w:val="24"/>
+          <w:lang w:bidi="ta-IN"/>
+        </w:rPr>
+      </w:pPr>
+      <w:r>
+        <w:rPr>
+          <w:rFonts w:eastAsia="Times New Roman" w:cstheme="minorHAnsi"/>
+          <w:b/>
+          <w:bCs/>
+          <w:color w:val="292929"/>
+          <w:sz w:val="24"/>
+          <w:szCs w:val="24"/>
+          <w:lang w:bidi="ta-IN"/>
+        </w:rPr>
+        <w:t>Deploy the node-app</w:t>
+      </w:r>
+    </w:p>
+    <w:p>
+      <w:pPr>
+        <w:shd w:val="clear" w:color="auto" w:fill="FFFFFF"/>
+        <w:spacing w:after="0" w:line="240" w:lineRule="auto"/>
+        <w:rPr>
+          <w:rFonts w:eastAsia="Times New Roman" w:cstheme="minorHAnsi"/>
+          <w:color w:val="292929"/>
+          <w:spacing w:val="-1"/>
+          <w:sz w:val="24"/>
+          <w:szCs w:val="24"/>
+          <w:lang w:bidi="ta-IN"/>
+        </w:rPr>
+      </w:pPr>
+      <w:r>
+        <w:rPr>
+          <w:rFonts w:eastAsia="Times New Roman" w:cstheme="minorHAnsi"/>
+          <w:color w:val="292929"/>
+          <w:spacing w:val="-1"/>
+          <w:sz w:val="24"/>
+          <w:szCs w:val="24"/>
+          <w:lang w:bidi="ta-IN"/>
+        </w:rPr>
+        <w:t xml:space="preserve">Our </w:t>
+      </w:r>
+      <w:r>
+        <w:rPr>
+          <w:rFonts w:eastAsia="Times New Roman" w:cstheme="minorHAnsi"/>
+          <w:color w:val="292929"/>
+          <w:spacing w:val="-1"/>
+          <w:sz w:val="24"/>
+          <w:szCs w:val="24"/>
+          <w:lang w:bidi="ta-IN"/>
+        </w:rPr>
+        <w:t xml:space="preserve">AWS Cloud </w:t>
+      </w:r>
+      <w:r>
+        <w:rPr>
+          <w:rFonts w:eastAsia="Times New Roman" w:cstheme="minorHAnsi"/>
+          <w:color w:val="292929"/>
+          <w:spacing w:val="-1"/>
+          <w:sz w:val="24"/>
+          <w:szCs w:val="24"/>
+          <w:lang w:bidi="ta-IN"/>
+        </w:rPr>
+        <w:t xml:space="preserve">server comes with Node but not Git. </w:t>
+      </w:r>
+      <w:proofErr w:type="spellStart"/>
+      <w:proofErr w:type="gramStart"/>
+      <w:r>
+        <w:rPr>
+          <w:rFonts w:eastAsia="Times New Roman" w:cstheme="minorHAnsi"/>
+          <w:color w:val="292929"/>
+          <w:spacing w:val="-1"/>
+          <w:sz w:val="24"/>
+          <w:szCs w:val="24"/>
+          <w:lang w:bidi="ta-IN"/>
+        </w:rPr>
+        <w:t>Lets</w:t>
+      </w:r>
+      <w:proofErr w:type="spellEnd"/>
+      <w:proofErr w:type="gramEnd"/>
+      <w:r>
+        <w:rPr>
+          <w:rFonts w:eastAsia="Times New Roman" w:cstheme="minorHAnsi"/>
+          <w:color w:val="292929"/>
+          <w:spacing w:val="-1"/>
+          <w:sz w:val="24"/>
+          <w:szCs w:val="24"/>
+          <w:lang w:bidi="ta-IN"/>
+        </w:rPr>
+        <w:t xml:space="preserve"> install git using app-get:</w:t>
+      </w:r>
     </w:p>
     <w:p>
       <w:pPr>
@@ -3149,60 +3157,13 @@
         <w:spacing w:after="0" w:line="240" w:lineRule="auto"/>
         <w:rPr>
           <w:rFonts w:eastAsia="Times New Roman" w:cstheme="minorHAnsi"/>
-          <w:sz w:val="24"/>
-          <w:szCs w:val="24"/>
-          <w:lang w:bidi="ta-IN"/>
-        </w:rPr>
-      </w:pPr>
-      <w:proofErr w:type="spellStart"/>
-      <w:r>
-        <w:rPr>
-          <w:rFonts w:eastAsia="Times New Roman" w:cstheme="minorHAnsi"/>
-          <w:color w:val="292929"/>
-          <w:spacing w:val="-5"/>
-          <w:sz w:val="24"/>
-          <w:szCs w:val="24"/>
-          <w:lang w:bidi="ta-IN"/>
-        </w:rPr>
-        <w:t>sudo</w:t>
-      </w:r>
-      <w:proofErr w:type="spellEnd"/>
-      <w:r>
-        <w:rPr>
-          <w:rFonts w:eastAsia="Times New Roman" w:cstheme="minorHAnsi"/>
-          <w:color w:val="292929"/>
-          <w:spacing w:val="-5"/>
-          <w:sz w:val="24"/>
-          <w:szCs w:val="24"/>
-          <w:lang w:bidi="ta-IN"/>
-        </w:rPr>
-        <w:t xml:space="preserve"> apt-get install git</w:t>
-      </w:r>
-    </w:p>
-    <w:p>
-      <w:pPr>
-        <w:shd w:val="clear" w:color="auto" w:fill="FFFFFF"/>
-        <w:spacing w:after="0" w:line="240" w:lineRule="auto"/>
-        <w:rPr>
-          <w:rFonts w:eastAsia="Times New Roman" w:cstheme="minorHAnsi"/>
-          <w:color w:val="292929"/>
-          <w:spacing w:val="-1"/>
-          <w:sz w:val="24"/>
-          <w:szCs w:val="24"/>
-          <w:lang w:bidi="ta-IN"/>
-        </w:rPr>
-      </w:pPr>
-      <w:r>
-        <w:rPr>
-          <w:rFonts w:eastAsia="Times New Roman" w:cstheme="minorHAnsi"/>
-          <w:color w:val="292929"/>
-          <w:spacing w:val="-1"/>
-          <w:sz w:val="24"/>
-          <w:szCs w:val="24"/>
-          <w:lang w:bidi="ta-IN"/>
-        </w:rPr>
-        <w:t>Clone our node app repo:</w:t>
-      </w:r>
+          <w:color w:val="292929"/>
+          <w:spacing w:val="-5"/>
+          <w:sz w:val="24"/>
+          <w:szCs w:val="24"/>
+          <w:lang w:bidi="ta-IN"/>
+        </w:rPr>
+      </w:pPr>
     </w:p>
     <w:p>
       <w:pPr>
@@ -3228,13 +3189,60 @@
         <w:spacing w:after="0" w:line="240" w:lineRule="auto"/>
         <w:rPr>
           <w:rFonts w:eastAsia="Times New Roman" w:cstheme="minorHAnsi"/>
-          <w:color w:val="292929"/>
-          <w:spacing w:val="-5"/>
-          <w:sz w:val="24"/>
-          <w:szCs w:val="24"/>
-          <w:lang w:bidi="ta-IN"/>
-        </w:rPr>
-      </w:pPr>
+          <w:sz w:val="24"/>
+          <w:szCs w:val="24"/>
+          <w:lang w:bidi="ta-IN"/>
+        </w:rPr>
+      </w:pPr>
+      <w:proofErr w:type="spellStart"/>
+      <w:r>
+        <w:rPr>
+          <w:rFonts w:eastAsia="Times New Roman" w:cstheme="minorHAnsi"/>
+          <w:color w:val="292929"/>
+          <w:spacing w:val="-5"/>
+          <w:sz w:val="24"/>
+          <w:szCs w:val="24"/>
+          <w:lang w:bidi="ta-IN"/>
+        </w:rPr>
+        <w:t>sudo</w:t>
+      </w:r>
+      <w:proofErr w:type="spellEnd"/>
+      <w:r>
+        <w:rPr>
+          <w:rFonts w:eastAsia="Times New Roman" w:cstheme="minorHAnsi"/>
+          <w:color w:val="292929"/>
+          <w:spacing w:val="-5"/>
+          <w:sz w:val="24"/>
+          <w:szCs w:val="24"/>
+          <w:lang w:bidi="ta-IN"/>
+        </w:rPr>
+        <w:t xml:space="preserve"> apt-get install git</w:t>
+      </w:r>
+    </w:p>
+    <w:p>
+      <w:pPr>
+        <w:shd w:val="clear" w:color="auto" w:fill="FFFFFF"/>
+        <w:spacing w:after="0" w:line="240" w:lineRule="auto"/>
+        <w:rPr>
+          <w:rFonts w:eastAsia="Times New Roman" w:cstheme="minorHAnsi"/>
+          <w:color w:val="292929"/>
+          <w:spacing w:val="-1"/>
+          <w:sz w:val="24"/>
+          <w:szCs w:val="24"/>
+          <w:lang w:bidi="ta-IN"/>
+        </w:rPr>
+      </w:pPr>
+      <w:r>
+        <w:rPr>
+          <w:rFonts w:eastAsia="Times New Roman" w:cstheme="minorHAnsi"/>
+          <w:color w:val="292929"/>
+          <w:spacing w:val="-1"/>
+          <w:sz w:val="24"/>
+          <w:szCs w:val="24"/>
+          <w:lang w:bidi="ta-IN"/>
+        </w:rPr>
+        <w:t>Clone our node app repo:</w:t>
+      </w:r>
     </w:p>
     <w:p>
       <w:pPr>
@@ -3290,6 +3298,20 @@
           <w:lang w:bidi="ta-IN"/>
         </w:rPr>
       </w:pPr>
+    </w:p>
+    <w:p>
+      <w:pPr>
+        <w:shd w:val="clear" w:color="auto" w:fill="FFFFFF"/>
+        <w:spacing w:after="0" w:line="240" w:lineRule="auto"/>
+        <w:rPr>
+          <w:rFonts w:eastAsia="Times New Roman" w:cstheme="minorHAnsi"/>
+          <w:color w:val="292929"/>
+          <w:spacing w:val="-1"/>
+          <w:sz w:val="24"/>
+          <w:szCs w:val="24"/>
+          <w:lang w:bidi="ta-IN"/>
+        </w:rPr>
+      </w:pPr>
       <w:r>
         <w:rPr>
           <w:rFonts w:eastAsia="Times New Roman" w:cstheme="minorHAnsi"/>
@@ -3527,29 +3549,7 @@
           <w:szCs w:val="24"/>
           <w:lang w:bidi="ta-IN"/>
         </w:rPr>
-        <w:t xml:space="preserve">For </w:t>
-      </w:r>
-      <w:r>
-        <w:rPr>
-          <w:rFonts w:eastAsia="Times New Roman" w:cstheme="minorHAnsi"/>
-          <w:color w:val="292929"/>
-          <w:spacing w:val="-5"/>
-          <w:sz w:val="24"/>
-          <w:szCs w:val="24"/>
-          <w:lang w:bidi="ta-IN"/>
-        </w:rPr>
-        <w:t>UAT env</w:t>
-      </w:r>
-      <w:r>
-        <w:rPr>
-          <w:rFonts w:eastAsia="Times New Roman" w:cstheme="minorHAnsi"/>
-          <w:color w:val="292929"/>
-          <w:spacing w:val="-5"/>
-          <w:sz w:val="24"/>
-          <w:szCs w:val="24"/>
-          <w:lang w:bidi="ta-IN"/>
-        </w:rPr>
-        <w:t>ironment</w:t>
+        <w:t>For UAT environment</w:t>
       </w:r>
     </w:p>
     <w:p>
@@ -4054,7 +4054,12 @@
           <w:lang w:bidi="ta-IN"/>
         </w:rPr>
       </w:pPr>
-      <w:r>
+    </w:p>
+    <w:p>
+      <w:pPr>
+        <w:shd w:val="clear" w:color="auto" w:fill="FFFFFF"/>
+        <w:spacing w:after="0" w:line="240" w:lineRule="auto"/>
+        <w:outlineLvl w:val="1"/>
         <w:rPr>
           <w:rFonts w:eastAsia="Times New Roman" w:cstheme="minorHAnsi"/>
           <w:b/>
@@ -4064,6 +4069,18 @@
           <w:szCs w:val="24"/>
           <w:lang w:bidi="ta-IN"/>
         </w:rPr>
+      </w:pPr>
+      <w:r>
+        <w:rPr>
+          <w:rFonts w:eastAsia="Times New Roman" w:cstheme="minorHAnsi"/>
+          <w:b/>
+          <w:bCs/>
+          <w:color w:val="292929"/>
+          <w:sz w:val="24"/>
+          <w:szCs w:val="24"/>
+          <w:lang w:bidi="ta-IN"/>
+        </w:rPr>
+        <w:lastRenderedPageBreak/>
         <w:t>Running Node App Forever</w:t>
       </w:r>
     </w:p>
@@ -4089,19 +4106,7 @@
           <w:szCs w:val="24"/>
           <w:lang w:bidi="ta-IN"/>
         </w:rPr>
-        <w:t xml:space="preserve">Starting node app like above is good for development purposes but not in production. In case our node instance crash we need a process that will do the auto restart. We are going to </w:t>
-      </w:r>
-      <w:r>
-        <w:rPr>
-          <w:rFonts w:eastAsia="Times New Roman" w:cstheme="minorHAnsi"/>
-          <w:color w:val="292929"/>
-          <w:spacing w:val="-1"/>
-          <w:sz w:val="24"/>
-          <w:szCs w:val="24"/>
-          <w:lang w:bidi="ta-IN"/>
-        </w:rPr>
-        <w:lastRenderedPageBreak/>
-        <w:t>use </w:t>
+        <w:t>Starting node app like above is good for development purposes but not in production. In case our node instance crash we need a process that will do the auto restart. We are going to use </w:t>
       </w:r>
       <w:r>
         <w:rPr>
@@ -5559,6 +5564,7 @@
           <w:szCs w:val="24"/>
           <w:lang w:bidi="ta-IN"/>
         </w:rPr>
+        <w:lastRenderedPageBreak/>
         <w:t>When you navigate to Jenkins homepage you probably noticed additional step you need to do. You need to unlock Jenkins</w:t>
       </w:r>
     </w:p>
@@ -6797,6 +6803,7 @@
           <w:szCs w:val="24"/>
           <w:lang w:bidi="ta-IN"/>
         </w:rPr>
+        <w:lastRenderedPageBreak/>
         <w:t>Go to node-app GitHub, click on the </w:t>
       </w:r>
       <w:r>
@@ -7298,7 +7305,6 @@
           <w:szCs w:val="24"/>
           <w:lang w:bidi="ta-IN"/>
         </w:rPr>
-        <w:lastRenderedPageBreak/>
         <w:t xml:space="preserve">When we install </w:t>
       </w:r>
       <w:proofErr w:type="gramStart"/>
@@ -8756,6 +8762,7 @@
           <w:szCs w:val="24"/>
           <w:lang w:bidi="ta-IN"/>
         </w:rPr>
+        <w:lastRenderedPageBreak/>
         <w:t>Automatic Deployment</w:t>
       </w:r>
     </w:p>
@@ -10167,6 +10174,7 @@
     <w:lsdException w:name="HTML Sample" w:semiHidden="1" w:unhideWhenUsed="1"/>
     <w:lsdException w:name="HTML Typewriter" w:semiHidden="1" w:unhideWhenUsed="1"/>
     <w:lsdException w:name="HTML Variable" w:semiHidden="1" w:unhideWhenUsed="1"/>
+    <w:lsdException w:name="Normal Table" w:semiHidden="1" w:unhideWhenUsed="1"/>
     <w:lsdException w:name="annotation subject" w:semiHidden="1" w:unhideWhenUsed="1"/>
     <w:lsdException w:name="No List" w:semiHidden="1" w:unhideWhenUsed="1"/>
     <w:lsdException w:name="Outline List 1" w:semiHidden="1" w:unhideWhenUsed="1"/>
@@ -10213,8 +10221,10 @@
     <w:lsdException w:name="Table Subtle 2" w:semiHidden="1" w:unhideWhenUsed="1"/>
     <w:lsdException w:name="Table Web 1" w:semiHidden="1" w:unhideWhenUsed="1"/>
     <w:lsdException w:name="Table Web 2" w:semiHidden="1" w:unhideWhenUsed="1"/>
+    <w:lsdException w:name="Table Web 3" w:semiHidden="1" w:unhideWhenUsed="1"/>
     <w:lsdException w:name="Balloon Text" w:semiHidden="1" w:unhideWhenUsed="1"/>
     <w:lsdException w:name="Table Grid" w:uiPriority="39"/>
+    <w:lsdException w:name="Table Theme" w:semiHidden="1" w:unhideWhenUsed="1"/>
     <w:lsdException w:name="Placeholder Text" w:semiHidden="1"/>
     <w:lsdException w:name="No Spacing" w:uiPriority="1" w:qFormat="1"/>
     <w:lsdException w:name="Light Shading" w:uiPriority="60"/>

</xml_diff>